<commit_message>
Jalon 3 reseau fini
</commit_message>
<xml_diff>
--- a/Livrables/Réseau/Livrable pour le XX.docx
+++ b/Livrables/Réseau/Livrable pour le XX.docx
@@ -1250,6 +1250,1962 @@
         </w:drawing>
       </w:r>
     </w:p>
+    <w:p/>
+    <w:p/>
+    <w:p/>
+    <w:p/>
+    <w:p/>
+    <w:p>
+      <w:pPr>
+        <w:pStyle w:val="Titre1"/>
+        <w:rPr>
+          <w:noProof/>
+        </w:rPr>
+      </w:pPr>
+      <w:r>
+        <w:rPr>
+          <w:noProof/>
+        </w:rPr>
+        <w:lastRenderedPageBreak/>
+        <w:t>3</w:t>
+      </w:r>
+      <w:r>
+        <w:rPr>
+          <w:noProof/>
+          <w:vertAlign w:val="superscript"/>
+        </w:rPr>
+        <w:t>ème</w:t>
+      </w:r>
+      <w:r>
+        <w:rPr>
+          <w:noProof/>
+        </w:rPr>
+        <w:t xml:space="preserve"> jalon : </w:t>
+      </w:r>
+      <w:r>
+        <w:rPr>
+          <w:noProof/>
+        </w:rPr>
+        <w:t>Instalation des Services</w:t>
+      </w:r>
+    </w:p>
+    <w:p/>
+    <w:p>
+      <w:pPr>
+        <w:pStyle w:val="Titre2"/>
+      </w:pPr>
+      <w:r>
+        <w:t>S</w:t>
+      </w:r>
+      <w:r>
+        <w:t>erveur de Base de Données</w:t>
+      </w:r>
+      <w:r>
+        <w:t> </w:t>
+      </w:r>
+    </w:p>
+    <w:p>
+      <w:pPr>
+        <w:rPr>
+          <w:b/>
+          <w:bCs/>
+        </w:rPr>
+      </w:pPr>
+      <w:r>
+        <w:tab/>
+        <w:t xml:space="preserve">Dans un premier temps il va falloir </w:t>
+      </w:r>
+      <w:r>
+        <w:t xml:space="preserve">modifier le l’interface d’écoute du service de base de données </w:t>
+      </w:r>
+      <w:proofErr w:type="spellStart"/>
+      <w:r>
+        <w:t>mySQL</w:t>
+      </w:r>
+      <w:proofErr w:type="spellEnd"/>
+      <w:r>
+        <w:t xml:space="preserve">, Pour cela nous devons modifier </w:t>
+      </w:r>
+      <w:r>
+        <w:t xml:space="preserve">dans le fichier </w:t>
+      </w:r>
+      <w:r>
+        <w:rPr>
+          <w:b/>
+          <w:bCs/>
+          <w:i/>
+          <w:iCs/>
+          <w:u w:val="single"/>
+        </w:rPr>
+        <w:t>/</w:t>
+      </w:r>
+      <w:proofErr w:type="spellStart"/>
+      <w:r>
+        <w:rPr>
+          <w:b/>
+          <w:bCs/>
+          <w:i/>
+          <w:iCs/>
+          <w:u w:val="single"/>
+        </w:rPr>
+        <w:t>etc</w:t>
+      </w:r>
+      <w:proofErr w:type="spellEnd"/>
+      <w:r>
+        <w:rPr>
+          <w:b/>
+          <w:bCs/>
+          <w:i/>
+          <w:iCs/>
+          <w:u w:val="single"/>
+        </w:rPr>
+        <w:t>/</w:t>
+      </w:r>
+      <w:proofErr w:type="spellStart"/>
+      <w:r>
+        <w:rPr>
+          <w:b/>
+          <w:bCs/>
+          <w:i/>
+          <w:iCs/>
+          <w:u w:val="single"/>
+        </w:rPr>
+        <w:t>mysql</w:t>
+      </w:r>
+      <w:proofErr w:type="spellEnd"/>
+      <w:r>
+        <w:rPr>
+          <w:b/>
+          <w:bCs/>
+          <w:i/>
+          <w:iCs/>
+          <w:u w:val="single"/>
+        </w:rPr>
+        <w:t>/</w:t>
+      </w:r>
+      <w:proofErr w:type="spellStart"/>
+      <w:r>
+        <w:rPr>
+          <w:b/>
+          <w:bCs/>
+          <w:i/>
+          <w:iCs/>
+          <w:u w:val="single"/>
+        </w:rPr>
+        <w:t>my.cnf</w:t>
+      </w:r>
+      <w:proofErr w:type="spellEnd"/>
+      <w:r>
+        <w:rPr>
+          <w:b/>
+          <w:bCs/>
+          <w:i/>
+          <w:iCs/>
+          <w:u w:val="single"/>
+        </w:rPr>
+        <w:t xml:space="preserve"> </w:t>
+      </w:r>
+      <w:r>
+        <w:t>la ligne </w:t>
+      </w:r>
+      <w:r>
+        <w:rPr>
+          <w:b/>
+          <w:bCs/>
+        </w:rPr>
+        <w:t>:</w:t>
+      </w:r>
+    </w:p>
+    <w:p>
+      <w:pPr>
+        <w:rPr>
+          <w:b/>
+          <w:bCs/>
+        </w:rPr>
+      </w:pPr>
+      <w:proofErr w:type="spellStart"/>
+      <w:r>
+        <w:rPr>
+          <w:b/>
+          <w:bCs/>
+        </w:rPr>
+        <w:t>B</w:t>
+      </w:r>
+      <w:r>
+        <w:rPr>
+          <w:b/>
+          <w:bCs/>
+        </w:rPr>
+        <w:t>ind</w:t>
+      </w:r>
+      <w:r>
+        <w:rPr>
+          <w:b/>
+          <w:bCs/>
+        </w:rPr>
+        <w:t>-</w:t>
+      </w:r>
+      <w:r>
+        <w:rPr>
+          <w:b/>
+          <w:bCs/>
+        </w:rPr>
+        <w:t>ad</w:t>
+      </w:r>
+      <w:r>
+        <w:rPr>
+          <w:b/>
+          <w:bCs/>
+        </w:rPr>
+        <w:t>d</w:t>
+      </w:r>
+      <w:r>
+        <w:rPr>
+          <w:b/>
+          <w:bCs/>
+        </w:rPr>
+        <w:t>ress</w:t>
+      </w:r>
+      <w:proofErr w:type="spellEnd"/>
+      <w:r>
+        <w:rPr>
+          <w:b/>
+          <w:bCs/>
+        </w:rPr>
+        <w:t xml:space="preserve"> = 0.0.0.0</w:t>
+      </w:r>
+    </w:p>
+    <w:p>
+      <w:r>
+        <w:t xml:space="preserve">Cette modification permet au service d’écouter sur toutes les interfaces réseau de la machine et </w:t>
+      </w:r>
+      <w:r>
+        <w:t>plus uniquement 127.0.0.1</w:t>
+      </w:r>
+    </w:p>
+    <w:p/>
+    <w:p>
+      <w:r>
+        <w:tab/>
+      </w:r>
+      <w:r>
+        <w:t>Nous pouvons maintenant passer à la configuration de la base de données en elle-même</w:t>
+      </w:r>
+    </w:p>
+    <w:p>
+      <w:r>
+        <w:t>Avec la command</w:t>
+      </w:r>
+      <w:r>
+        <w:t>e</w:t>
+      </w:r>
+      <w:r>
+        <w:t xml:space="preserve"> </w:t>
+      </w:r>
+      <w:proofErr w:type="spellStart"/>
+      <w:r>
+        <w:rPr>
+          <w:b/>
+          <w:bCs/>
+        </w:rPr>
+        <w:t>mysql</w:t>
+      </w:r>
+      <w:proofErr w:type="spellEnd"/>
+      <w:r>
+        <w:rPr>
+          <w:b/>
+          <w:bCs/>
+        </w:rPr>
+        <w:t xml:space="preserve"> -p</w:t>
+      </w:r>
+      <w:r>
+        <w:t xml:space="preserve"> puis en entrant le mot de passe </w:t>
+      </w:r>
+      <w:proofErr w:type="spellStart"/>
+      <w:r>
+        <w:rPr>
+          <w:b/>
+          <w:bCs/>
+        </w:rPr>
+        <w:t>toor</w:t>
+      </w:r>
+      <w:proofErr w:type="spellEnd"/>
+      <w:r>
+        <w:t>,</w:t>
+      </w:r>
+    </w:p>
+    <w:p>
+      <w:r>
+        <w:t xml:space="preserve">Nous </w:t>
+      </w:r>
+      <w:r>
+        <w:t xml:space="preserve">nous retrouvons </w:t>
+      </w:r>
+      <w:r>
+        <w:t xml:space="preserve">maintenant dans l’interpréteur de commande </w:t>
+      </w:r>
+      <w:proofErr w:type="spellStart"/>
+      <w:r>
+        <w:t>mySQL</w:t>
+      </w:r>
+      <w:proofErr w:type="spellEnd"/>
+      <w:r>
+        <w:t xml:space="preserve"> dans lequel nous allons exécuter les commandes suivantes :</w:t>
+      </w:r>
+    </w:p>
+    <w:p>
+      <w:pPr>
+        <w:pStyle w:val="Paragraphedeliste"/>
+        <w:numPr>
+          <w:ilvl w:val="0"/>
+          <w:numId w:val="6"/>
+        </w:numPr>
+        <w:rPr>
+          <w:lang w:val="en-US"/>
+        </w:rPr>
+      </w:pPr>
+      <w:r>
+        <w:rPr>
+          <w:rFonts w:ascii="Consolas" w:hAnsi="Consolas"/>
+          <w:color w:val="DCDDDE"/>
+          <w:sz w:val="20"/>
+          <w:szCs w:val="20"/>
+          <w:shd w:val="clear" w:color="auto" w:fill="2F3136"/>
+          <w:lang w:val="en-US"/>
+        </w:rPr>
+        <w:t xml:space="preserve">CREATE DATABASE </w:t>
+      </w:r>
+      <w:proofErr w:type="spellStart"/>
+      <w:proofErr w:type="gramStart"/>
+      <w:r>
+        <w:rPr>
+          <w:rFonts w:ascii="Consolas" w:hAnsi="Consolas"/>
+          <w:color w:val="DCDDDE"/>
+          <w:sz w:val="20"/>
+          <w:szCs w:val="20"/>
+          <w:shd w:val="clear" w:color="auto" w:fill="2F3136"/>
+          <w:lang w:val="en-US"/>
+        </w:rPr>
+        <w:t>DataHaute</w:t>
+      </w:r>
+      <w:proofErr w:type="spellEnd"/>
+      <w:r>
+        <w:rPr>
+          <w:rFonts w:ascii="Consolas" w:hAnsi="Consolas"/>
+          <w:color w:val="DCDDDE"/>
+          <w:sz w:val="20"/>
+          <w:szCs w:val="20"/>
+          <w:shd w:val="clear" w:color="auto" w:fill="2F3136"/>
+          <w:lang w:val="en-US"/>
+        </w:rPr>
+        <w:t>;</w:t>
+      </w:r>
+      <w:proofErr w:type="gramEnd"/>
+    </w:p>
+    <w:p>
+      <w:pPr>
+        <w:pStyle w:val="Paragraphedeliste"/>
+        <w:ind w:left="1067"/>
+        <w:rPr>
+          <w:b/>
+          <w:bCs/>
+        </w:rPr>
+      </w:pPr>
+      <w:r>
+        <w:rPr>
+          <w:b/>
+          <w:bCs/>
+        </w:rPr>
+        <w:t xml:space="preserve">Cette commande crée une nouvelle base de </w:t>
+      </w:r>
+      <w:r>
+        <w:rPr>
+          <w:b/>
+          <w:bCs/>
+        </w:rPr>
+        <w:t>données</w:t>
+      </w:r>
+    </w:p>
+    <w:p>
+      <w:pPr>
+        <w:pStyle w:val="Paragraphedeliste"/>
+        <w:ind w:left="1067"/>
+        <w:rPr>
+          <w:b/>
+          <w:bCs/>
+        </w:rPr>
+      </w:pPr>
+    </w:p>
+    <w:p>
+      <w:pPr>
+        <w:pStyle w:val="Paragraphedeliste"/>
+        <w:numPr>
+          <w:ilvl w:val="0"/>
+          <w:numId w:val="6"/>
+        </w:numPr>
+        <w:rPr>
+          <w:lang w:val="en-US"/>
+        </w:rPr>
+      </w:pPr>
+      <w:r>
+        <w:rPr>
+          <w:rFonts w:ascii="Consolas" w:hAnsi="Consolas"/>
+          <w:color w:val="DCDDDE"/>
+          <w:sz w:val="20"/>
+          <w:szCs w:val="20"/>
+          <w:shd w:val="clear" w:color="auto" w:fill="2F3136"/>
+          <w:lang w:val="en-US"/>
+        </w:rPr>
+        <w:t xml:space="preserve">CREATE </w:t>
+      </w:r>
+      <w:proofErr w:type="spellStart"/>
+      <w:proofErr w:type="gramStart"/>
+      <w:r>
+        <w:rPr>
+          <w:rFonts w:ascii="Consolas" w:hAnsi="Consolas"/>
+          <w:color w:val="DCDDDE"/>
+          <w:sz w:val="20"/>
+          <w:szCs w:val="20"/>
+          <w:shd w:val="clear" w:color="auto" w:fill="2F3136"/>
+          <w:lang w:val="en-US"/>
+        </w:rPr>
+        <w:t>DataHaute</w:t>
+      </w:r>
+      <w:proofErr w:type="spellEnd"/>
+      <w:r>
+        <w:rPr>
+          <w:rFonts w:ascii="Consolas" w:hAnsi="Consolas"/>
+          <w:color w:val="DCDDDE"/>
+          <w:sz w:val="20"/>
+          <w:szCs w:val="20"/>
+          <w:shd w:val="clear" w:color="auto" w:fill="2F3136"/>
+          <w:lang w:val="en-US"/>
+        </w:rPr>
+        <w:t>;</w:t>
+      </w:r>
+      <w:proofErr w:type="gramEnd"/>
+    </w:p>
+    <w:p>
+      <w:pPr>
+        <w:pStyle w:val="Paragraphedeliste"/>
+        <w:ind w:left="1067"/>
+        <w:rPr>
+          <w:b/>
+          <w:bCs/>
+        </w:rPr>
+      </w:pPr>
+      <w:r>
+        <w:rPr>
+          <w:b/>
+          <w:bCs/>
+        </w:rPr>
+        <w:t xml:space="preserve">Cette commande </w:t>
+      </w:r>
+      <w:r>
+        <w:rPr>
+          <w:b/>
+          <w:bCs/>
+        </w:rPr>
+        <w:t>permet de sélectionner la base de données que nous souhaitons modifier</w:t>
+      </w:r>
+    </w:p>
+    <w:p>
+      <w:pPr>
+        <w:pStyle w:val="Paragraphedeliste"/>
+        <w:ind w:left="1067"/>
+      </w:pPr>
+    </w:p>
+    <w:p>
+      <w:pPr>
+        <w:pStyle w:val="Paragraphedeliste"/>
+        <w:numPr>
+          <w:ilvl w:val="0"/>
+          <w:numId w:val="6"/>
+        </w:numPr>
+        <w:rPr>
+          <w:lang w:val="en-US"/>
+        </w:rPr>
+      </w:pPr>
+      <w:r>
+        <w:rPr>
+          <w:rFonts w:ascii="Consolas" w:hAnsi="Consolas"/>
+          <w:color w:val="DCDDDE"/>
+          <w:sz w:val="20"/>
+          <w:szCs w:val="20"/>
+          <w:shd w:val="clear" w:color="auto" w:fill="2F3136"/>
+          <w:lang w:val="en-US"/>
+        </w:rPr>
+        <w:t>CREATE USER 'nicolas'@'192.168.1.10' IDENTIFIED BY '</w:t>
+      </w:r>
+      <w:proofErr w:type="spellStart"/>
+      <w:r>
+        <w:rPr>
+          <w:rFonts w:ascii="Consolas" w:hAnsi="Consolas"/>
+          <w:color w:val="DCDDDE"/>
+          <w:sz w:val="20"/>
+          <w:szCs w:val="20"/>
+          <w:shd w:val="clear" w:color="auto" w:fill="2F3136"/>
+          <w:lang w:val="en-US"/>
+        </w:rPr>
+        <w:t>motdepasse</w:t>
+      </w:r>
+      <w:proofErr w:type="spellEnd"/>
+      <w:proofErr w:type="gramStart"/>
+      <w:r>
+        <w:rPr>
+          <w:rFonts w:ascii="Consolas" w:hAnsi="Consolas"/>
+          <w:color w:val="DCDDDE"/>
+          <w:sz w:val="20"/>
+          <w:szCs w:val="20"/>
+          <w:shd w:val="clear" w:color="auto" w:fill="2F3136"/>
+          <w:lang w:val="en-US"/>
+        </w:rPr>
+        <w:t>';</w:t>
+      </w:r>
+      <w:proofErr w:type="gramEnd"/>
+    </w:p>
+    <w:p>
+      <w:pPr>
+        <w:pStyle w:val="Paragraphedeliste"/>
+        <w:ind w:left="1067"/>
+        <w:rPr>
+          <w:b/>
+          <w:bCs/>
+        </w:rPr>
+      </w:pPr>
+      <w:r>
+        <w:rPr>
+          <w:b/>
+          <w:bCs/>
+        </w:rPr>
+        <w:t>Cette</w:t>
+      </w:r>
+      <w:r>
+        <w:rPr>
+          <w:b/>
+          <w:bCs/>
+        </w:rPr>
+        <w:t xml:space="preserve"> </w:t>
+      </w:r>
+      <w:r>
+        <w:rPr>
+          <w:b/>
+          <w:bCs/>
+        </w:rPr>
+        <w:t>commande</w:t>
+      </w:r>
+      <w:r>
+        <w:rPr>
+          <w:b/>
+          <w:bCs/>
+        </w:rPr>
+        <w:t xml:space="preserve"> </w:t>
+      </w:r>
+      <w:r>
+        <w:rPr>
+          <w:b/>
+          <w:bCs/>
+        </w:rPr>
+        <w:t>créer un n</w:t>
+      </w:r>
+      <w:r>
+        <w:rPr>
+          <w:b/>
+          <w:bCs/>
+        </w:rPr>
+        <w:t>ouvel utilisateur nicolas avec un mot de passe et une autorisation de se connecter sur une machine d’adresse 192.168.1.10 (</w:t>
+      </w:r>
+      <w:proofErr w:type="spellStart"/>
+      <w:r>
+        <w:rPr>
+          <w:b/>
+          <w:bCs/>
+        </w:rPr>
+        <w:t>ServeurWEB</w:t>
+      </w:r>
+      <w:proofErr w:type="spellEnd"/>
+      <w:r>
+        <w:rPr>
+          <w:b/>
+          <w:bCs/>
+        </w:rPr>
+        <w:t>)</w:t>
+      </w:r>
+    </w:p>
+    <w:p>
+      <w:pPr>
+        <w:pStyle w:val="Paragraphedeliste"/>
+        <w:ind w:left="1067"/>
+        <w:rPr>
+          <w:b/>
+          <w:bCs/>
+        </w:rPr>
+      </w:pPr>
+    </w:p>
+    <w:p>
+      <w:pPr>
+        <w:pStyle w:val="Paragraphedeliste"/>
+        <w:numPr>
+          <w:ilvl w:val="0"/>
+          <w:numId w:val="6"/>
+        </w:numPr>
+        <w:rPr>
+          <w:b/>
+          <w:bCs/>
+          <w:lang w:val="en-US"/>
+        </w:rPr>
+      </w:pPr>
+      <w:r>
+        <w:rPr>
+          <w:rFonts w:ascii="Consolas" w:hAnsi="Consolas"/>
+          <w:color w:val="DCDDDE"/>
+          <w:sz w:val="20"/>
+          <w:szCs w:val="20"/>
+          <w:shd w:val="clear" w:color="auto" w:fill="2F3136"/>
+          <w:lang w:val="en-US"/>
+        </w:rPr>
+        <w:t xml:space="preserve">GRANT ALL PRIVILEGES ON </w:t>
+      </w:r>
+      <w:proofErr w:type="gramStart"/>
+      <w:r>
+        <w:rPr>
+          <w:rFonts w:ascii="Consolas" w:hAnsi="Consolas"/>
+          <w:color w:val="DCDDDE"/>
+          <w:sz w:val="20"/>
+          <w:szCs w:val="20"/>
+          <w:shd w:val="clear" w:color="auto" w:fill="2F3136"/>
+          <w:lang w:val="en-US"/>
+        </w:rPr>
+        <w:t>* .</w:t>
+      </w:r>
+      <w:proofErr w:type="gramEnd"/>
+      <w:r>
+        <w:rPr>
+          <w:rFonts w:ascii="Consolas" w:hAnsi="Consolas"/>
+          <w:color w:val="DCDDDE"/>
+          <w:sz w:val="20"/>
+          <w:szCs w:val="20"/>
+          <w:shd w:val="clear" w:color="auto" w:fill="2F3136"/>
+          <w:lang w:val="en-US"/>
+        </w:rPr>
+        <w:t xml:space="preserve"> * TO 'nicolas'@'192.168.1.10</w:t>
+      </w:r>
+      <w:proofErr w:type="gramStart"/>
+      <w:r>
+        <w:rPr>
+          <w:rFonts w:ascii="Consolas" w:hAnsi="Consolas"/>
+          <w:color w:val="DCDDDE"/>
+          <w:sz w:val="20"/>
+          <w:szCs w:val="20"/>
+          <w:shd w:val="clear" w:color="auto" w:fill="2F3136"/>
+          <w:lang w:val="en-US"/>
+        </w:rPr>
+        <w:t>'</w:t>
+      </w:r>
+      <w:r>
+        <w:rPr>
+          <w:rFonts w:ascii="Consolas" w:hAnsi="Consolas"/>
+          <w:color w:val="DCDDDE"/>
+          <w:sz w:val="20"/>
+          <w:szCs w:val="20"/>
+          <w:shd w:val="clear" w:color="auto" w:fill="2F3136"/>
+          <w:lang w:val="en-US"/>
+        </w:rPr>
+        <w:t>;</w:t>
+      </w:r>
+      <w:proofErr w:type="gramEnd"/>
+    </w:p>
+    <w:p>
+      <w:pPr>
+        <w:pStyle w:val="Paragraphedeliste"/>
+        <w:ind w:left="1067"/>
+        <w:rPr>
+          <w:b/>
+          <w:bCs/>
+        </w:rPr>
+      </w:pPr>
+      <w:r>
+        <w:rPr>
+          <w:b/>
+          <w:bCs/>
+        </w:rPr>
+        <w:t xml:space="preserve">Cette commande </w:t>
+      </w:r>
+      <w:r>
+        <w:rPr>
+          <w:b/>
+          <w:bCs/>
+        </w:rPr>
+        <w:t xml:space="preserve">donne </w:t>
+      </w:r>
+      <w:r>
+        <w:rPr>
+          <w:b/>
+          <w:bCs/>
+        </w:rPr>
+        <w:t>toutes les autorisations</w:t>
+      </w:r>
+      <w:r>
+        <w:rPr>
+          <w:b/>
+          <w:bCs/>
+        </w:rPr>
+        <w:t xml:space="preserve"> </w:t>
+      </w:r>
+      <w:r>
+        <w:rPr>
+          <w:b/>
+          <w:bCs/>
+        </w:rPr>
+        <w:t>à l’utilisateur</w:t>
+      </w:r>
+      <w:r>
+        <w:rPr>
+          <w:b/>
+          <w:bCs/>
+        </w:rPr>
+        <w:t xml:space="preserve"> nicolas</w:t>
+      </w:r>
+    </w:p>
+    <w:p/>
+    <w:p>
+      <w:pPr>
+        <w:pStyle w:val="Titre2"/>
+      </w:pPr>
+      <w:r>
+        <w:t>Serveur Web</w:t>
+      </w:r>
+    </w:p>
+    <w:p>
+      <w:pPr>
+        <w:ind w:firstLine="708"/>
+      </w:pPr>
+      <w:r>
+        <w:t xml:space="preserve">Dans un premier temps nous allons installer </w:t>
+      </w:r>
+      <w:r>
+        <w:t>les différentes applications nécessaires</w:t>
+      </w:r>
+      <w:r>
+        <w:t xml:space="preserve"> </w:t>
+      </w:r>
+    </w:p>
+    <w:p>
+      <w:r>
+        <w:t xml:space="preserve">Avec </w:t>
+      </w:r>
+      <w:r>
+        <w:rPr>
+          <w:b/>
+          <w:bCs/>
+        </w:rPr>
+        <w:t>aptitude</w:t>
+      </w:r>
+      <w:r>
+        <w:t xml:space="preserve"> et </w:t>
+      </w:r>
+      <w:proofErr w:type="spellStart"/>
+      <w:r>
+        <w:rPr>
+          <w:b/>
+          <w:bCs/>
+        </w:rPr>
+        <w:t>apt</w:t>
+      </w:r>
+      <w:proofErr w:type="spellEnd"/>
+      <w:r>
+        <w:t> :</w:t>
+      </w:r>
+    </w:p>
+    <w:p>
+      <w:pPr>
+        <w:pStyle w:val="Paragraphedeliste"/>
+        <w:numPr>
+          <w:ilvl w:val="0"/>
+          <w:numId w:val="6"/>
+        </w:numPr>
+      </w:pPr>
+      <w:r>
+        <w:rPr>
+          <w:rFonts w:ascii="Consolas" w:hAnsi="Consolas"/>
+          <w:color w:val="DCDDDE"/>
+          <w:sz w:val="20"/>
+          <w:szCs w:val="20"/>
+          <w:shd w:val="clear" w:color="auto" w:fill="2F3136"/>
+          <w:lang w:val="en-US"/>
+        </w:rPr>
+        <w:t>Aptitude install apache2</w:t>
+      </w:r>
+    </w:p>
+    <w:p>
+      <w:pPr>
+        <w:pStyle w:val="Paragraphedeliste"/>
+        <w:numPr>
+          <w:ilvl w:val="0"/>
+          <w:numId w:val="6"/>
+        </w:numPr>
+        <w:rPr>
+          <w:lang w:val="en-US"/>
+        </w:rPr>
+      </w:pPr>
+      <w:r>
+        <w:rPr>
+          <w:rFonts w:ascii="Consolas" w:hAnsi="Consolas"/>
+          <w:color w:val="DCDDDE"/>
+          <w:sz w:val="20"/>
+          <w:szCs w:val="20"/>
+          <w:shd w:val="clear" w:color="auto" w:fill="2F3136"/>
+          <w:lang w:val="en-US"/>
+        </w:rPr>
+        <w:t>a</w:t>
+      </w:r>
+      <w:r>
+        <w:rPr>
+          <w:rFonts w:ascii="Consolas" w:hAnsi="Consolas"/>
+          <w:color w:val="DCDDDE"/>
+          <w:sz w:val="20"/>
+          <w:szCs w:val="20"/>
+          <w:shd w:val="clear" w:color="auto" w:fill="2F3136"/>
+          <w:lang w:val="en-US"/>
+        </w:rPr>
+        <w:t xml:space="preserve">pt-get install </w:t>
+      </w:r>
+      <w:r>
+        <w:rPr>
+          <w:rFonts w:ascii="Consolas" w:hAnsi="Consolas"/>
+          <w:color w:val="DCDDDE"/>
+          <w:sz w:val="20"/>
+          <w:szCs w:val="20"/>
+          <w:shd w:val="clear" w:color="auto" w:fill="2F3136"/>
+          <w:lang w:val="en-US"/>
+        </w:rPr>
+        <w:t>php</w:t>
+      </w:r>
+      <w:proofErr w:type="gramStart"/>
+      <w:r>
+        <w:rPr>
+          <w:rFonts w:ascii="Consolas" w:hAnsi="Consolas"/>
+          <w:color w:val="DCDDDE"/>
+          <w:sz w:val="20"/>
+          <w:szCs w:val="20"/>
+          <w:shd w:val="clear" w:color="auto" w:fill="2F3136"/>
+          <w:lang w:val="en-US"/>
+        </w:rPr>
+        <w:t>5</w:t>
+      </w:r>
+      <w:r>
+        <w:rPr>
+          <w:rFonts w:ascii="Consolas" w:hAnsi="Consolas"/>
+          <w:color w:val="DCDDDE"/>
+          <w:sz w:val="20"/>
+          <w:szCs w:val="20"/>
+          <w:shd w:val="clear" w:color="auto" w:fill="2F3136"/>
+          <w:lang w:val="en-US"/>
+        </w:rPr>
+        <w:t xml:space="preserve">  php</w:t>
+      </w:r>
+      <w:proofErr w:type="gramEnd"/>
+      <w:r>
+        <w:rPr>
+          <w:rFonts w:ascii="Consolas" w:hAnsi="Consolas"/>
+          <w:color w:val="DCDDDE"/>
+          <w:sz w:val="20"/>
+          <w:szCs w:val="20"/>
+          <w:shd w:val="clear" w:color="auto" w:fill="2F3136"/>
+          <w:lang w:val="en-US"/>
+        </w:rPr>
+        <w:t>5</w:t>
+      </w:r>
+      <w:r>
+        <w:rPr>
+          <w:rFonts w:ascii="Consolas" w:hAnsi="Consolas"/>
+          <w:color w:val="DCDDDE"/>
+          <w:sz w:val="20"/>
+          <w:szCs w:val="20"/>
+          <w:shd w:val="clear" w:color="auto" w:fill="2F3136"/>
+          <w:lang w:val="en-US"/>
+        </w:rPr>
+        <w:t>-mysql</w:t>
+      </w:r>
+    </w:p>
+    <w:p>
+      <w:pPr>
+        <w:pStyle w:val="Paragraphedeliste"/>
+        <w:ind w:left="1067"/>
+        <w:rPr>
+          <w:b/>
+          <w:bCs/>
+        </w:rPr>
+      </w:pPr>
+      <w:r>
+        <w:rPr>
+          <w:b/>
+          <w:bCs/>
+        </w:rPr>
+        <w:t>Ces commandes vont installer les modules Apache2 ainsi que PHP sur la machine</w:t>
+      </w:r>
+    </w:p>
+    <w:p>
+      <w:pPr>
+        <w:pStyle w:val="Paragraphedeliste"/>
+        <w:ind w:left="1067"/>
+        <w:rPr>
+          <w:b/>
+          <w:bCs/>
+        </w:rPr>
+      </w:pPr>
+      <w:r>
+        <w:rPr>
+          <w:b/>
+          <w:bCs/>
+        </w:rPr>
+        <w:t>D’autre librairies sont nécessaires mais sont installé</w:t>
+      </w:r>
+      <w:r>
+        <w:rPr>
+          <w:b/>
+          <w:bCs/>
+        </w:rPr>
+        <w:t>s</w:t>
+      </w:r>
+      <w:r>
+        <w:rPr>
+          <w:b/>
+          <w:bCs/>
+        </w:rPr>
+        <w:t xml:space="preserve"> automatiquement avec celles-ci</w:t>
+      </w:r>
+    </w:p>
+    <w:p>
+      <w:r>
+        <w:t>Nous pouvons maintenant démarrer le serveur web Apache2 avec la commande</w:t>
+      </w:r>
+    </w:p>
+    <w:p>
+      <w:pPr>
+        <w:rPr>
+          <w:b/>
+          <w:bCs/>
+        </w:rPr>
+      </w:pPr>
+      <w:r>
+        <w:t xml:space="preserve"> </w:t>
+      </w:r>
+      <w:r>
+        <w:rPr>
+          <w:b/>
+          <w:bCs/>
+        </w:rPr>
+        <w:t>/</w:t>
+      </w:r>
+      <w:proofErr w:type="spellStart"/>
+      <w:r>
+        <w:rPr>
+          <w:b/>
+          <w:bCs/>
+        </w:rPr>
+        <w:t>etc</w:t>
+      </w:r>
+      <w:proofErr w:type="spellEnd"/>
+      <w:r>
+        <w:rPr>
+          <w:b/>
+          <w:bCs/>
+        </w:rPr>
+        <w:t>/</w:t>
+      </w:r>
+      <w:proofErr w:type="spellStart"/>
+      <w:r>
+        <w:rPr>
+          <w:b/>
+          <w:bCs/>
+        </w:rPr>
+        <w:t>init.d</w:t>
+      </w:r>
+      <w:proofErr w:type="spellEnd"/>
+      <w:r>
+        <w:rPr>
+          <w:b/>
+          <w:bCs/>
+        </w:rPr>
+        <w:t>/</w:t>
+      </w:r>
+      <w:r>
+        <w:rPr>
+          <w:b/>
+          <w:bCs/>
+        </w:rPr>
+        <w:t xml:space="preserve">apache2 start </w:t>
+      </w:r>
+    </w:p>
+    <w:p/>
+    <w:p/>
+    <w:p/>
+    <w:p>
+      <w:pPr>
+        <w:ind w:left="707"/>
+      </w:pPr>
+      <w:r>
+        <w:t xml:space="preserve">Nous pouvons maintenant </w:t>
+      </w:r>
+      <w:r>
+        <w:t xml:space="preserve">modifier le fichier </w:t>
+      </w:r>
+      <w:r>
+        <w:rPr>
+          <w:b/>
+          <w:bCs/>
+        </w:rPr>
+        <w:t xml:space="preserve">/var/www/index.html </w:t>
+      </w:r>
+      <w:r>
+        <w:t xml:space="preserve">en </w:t>
+      </w:r>
+      <w:r>
+        <w:rPr>
+          <w:b/>
+          <w:bCs/>
+        </w:rPr>
+        <w:t>/var/www/</w:t>
+      </w:r>
+      <w:proofErr w:type="spellStart"/>
+      <w:r>
+        <w:rPr>
+          <w:b/>
+          <w:bCs/>
+        </w:rPr>
+        <w:t>index.</w:t>
+      </w:r>
+      <w:r>
+        <w:rPr>
+          <w:b/>
+          <w:bCs/>
+        </w:rPr>
+        <w:t>php</w:t>
+      </w:r>
+      <w:proofErr w:type="spellEnd"/>
+      <w:r>
+        <w:rPr>
+          <w:b/>
+          <w:bCs/>
+        </w:rPr>
+        <w:t xml:space="preserve"> </w:t>
+      </w:r>
+      <w:r>
+        <w:t>et ajouter les lignes suivantes :</w:t>
+      </w:r>
+    </w:p>
+    <w:p>
+      <w:pPr>
+        <w:shd w:val="clear" w:color="auto" w:fill="1E1E1E"/>
+        <w:spacing w:after="0" w:line="285" w:lineRule="atLeast"/>
+        <w:rPr>
+          <w:rFonts w:ascii="Consolas" w:eastAsia="Times New Roman" w:hAnsi="Consolas" w:cs="Times New Roman"/>
+          <w:color w:val="D4D4D4"/>
+          <w:sz w:val="16"/>
+          <w:szCs w:val="16"/>
+          <w:lang w:val="en-US" w:eastAsia="fr-FR"/>
+        </w:rPr>
+      </w:pPr>
+      <w:r>
+        <w:rPr>
+          <w:rFonts w:ascii="Consolas" w:eastAsia="Times New Roman" w:hAnsi="Consolas" w:cs="Times New Roman"/>
+          <w:color w:val="569CD6"/>
+          <w:sz w:val="16"/>
+          <w:szCs w:val="16"/>
+          <w:lang w:val="en-US" w:eastAsia="fr-FR"/>
+        </w:rPr>
+        <w:t>&lt;?</w:t>
+      </w:r>
+      <w:proofErr w:type="spellStart"/>
+      <w:r>
+        <w:rPr>
+          <w:rFonts w:ascii="Consolas" w:eastAsia="Times New Roman" w:hAnsi="Consolas" w:cs="Times New Roman"/>
+          <w:color w:val="569CD6"/>
+          <w:sz w:val="16"/>
+          <w:szCs w:val="16"/>
+          <w:lang w:val="en-US" w:eastAsia="fr-FR"/>
+        </w:rPr>
+        <w:t>php</w:t>
+      </w:r>
+      <w:proofErr w:type="spellEnd"/>
+    </w:p>
+    <w:p>
+      <w:pPr>
+        <w:shd w:val="clear" w:color="auto" w:fill="1E1E1E"/>
+        <w:spacing w:after="0" w:line="285" w:lineRule="atLeast"/>
+        <w:rPr>
+          <w:rFonts w:ascii="Consolas" w:eastAsia="Times New Roman" w:hAnsi="Consolas" w:cs="Times New Roman"/>
+          <w:color w:val="D4D4D4"/>
+          <w:sz w:val="16"/>
+          <w:szCs w:val="16"/>
+          <w:lang w:val="en-US" w:eastAsia="fr-FR"/>
+        </w:rPr>
+      </w:pPr>
+      <w:r>
+        <w:rPr>
+          <w:rFonts w:ascii="Consolas" w:eastAsia="Times New Roman" w:hAnsi="Consolas" w:cs="Times New Roman"/>
+          <w:color w:val="9CDCFE"/>
+          <w:sz w:val="16"/>
+          <w:szCs w:val="16"/>
+          <w:lang w:val="en-US" w:eastAsia="fr-FR"/>
+        </w:rPr>
+        <w:t>$database</w:t>
+      </w:r>
+      <w:r>
+        <w:rPr>
+          <w:rFonts w:ascii="Consolas" w:eastAsia="Times New Roman" w:hAnsi="Consolas" w:cs="Times New Roman"/>
+          <w:color w:val="D4D4D4"/>
+          <w:sz w:val="16"/>
+          <w:szCs w:val="16"/>
+          <w:lang w:val="en-US" w:eastAsia="fr-FR"/>
+        </w:rPr>
+        <w:t xml:space="preserve"> = </w:t>
+      </w:r>
+      <w:r>
+        <w:rPr>
+          <w:rFonts w:ascii="Consolas" w:eastAsia="Times New Roman" w:hAnsi="Consolas" w:cs="Times New Roman"/>
+          <w:color w:val="569CD6"/>
+          <w:sz w:val="16"/>
+          <w:szCs w:val="16"/>
+          <w:lang w:val="en-US" w:eastAsia="fr-FR"/>
+        </w:rPr>
+        <w:t>new</w:t>
+      </w:r>
+      <w:r>
+        <w:rPr>
+          <w:rFonts w:ascii="Consolas" w:eastAsia="Times New Roman" w:hAnsi="Consolas" w:cs="Times New Roman"/>
+          <w:color w:val="D4D4D4"/>
+          <w:sz w:val="16"/>
+          <w:szCs w:val="16"/>
+          <w:lang w:val="en-US" w:eastAsia="fr-FR"/>
+        </w:rPr>
+        <w:t xml:space="preserve"> </w:t>
+      </w:r>
+      <w:proofErr w:type="gramStart"/>
+      <w:r>
+        <w:rPr>
+          <w:rFonts w:ascii="Consolas" w:eastAsia="Times New Roman" w:hAnsi="Consolas" w:cs="Times New Roman"/>
+          <w:color w:val="4EC9B0"/>
+          <w:sz w:val="16"/>
+          <w:szCs w:val="16"/>
+          <w:lang w:val="en-US" w:eastAsia="fr-FR"/>
+        </w:rPr>
+        <w:t>PDO</w:t>
+      </w:r>
+      <w:r>
+        <w:rPr>
+          <w:rFonts w:ascii="Consolas" w:eastAsia="Times New Roman" w:hAnsi="Consolas" w:cs="Times New Roman"/>
+          <w:color w:val="D4D4D4"/>
+          <w:sz w:val="16"/>
+          <w:szCs w:val="16"/>
+          <w:lang w:val="en-US" w:eastAsia="fr-FR"/>
+        </w:rPr>
+        <w:t>(</w:t>
+      </w:r>
+      <w:proofErr w:type="gramEnd"/>
+      <w:r>
+        <w:rPr>
+          <w:rFonts w:ascii="Consolas" w:eastAsia="Times New Roman" w:hAnsi="Consolas" w:cs="Times New Roman"/>
+          <w:color w:val="CE9178"/>
+          <w:sz w:val="16"/>
+          <w:szCs w:val="16"/>
+          <w:lang w:val="en-US" w:eastAsia="fr-FR"/>
+        </w:rPr>
+        <w:t>'mysql:host=192.168.1.20;dbname=DataHaute;charset=utf8'</w:t>
+      </w:r>
+      <w:r>
+        <w:rPr>
+          <w:rFonts w:ascii="Consolas" w:eastAsia="Times New Roman" w:hAnsi="Consolas" w:cs="Times New Roman"/>
+          <w:color w:val="D4D4D4"/>
+          <w:sz w:val="16"/>
+          <w:szCs w:val="16"/>
+          <w:lang w:val="en-US" w:eastAsia="fr-FR"/>
+        </w:rPr>
+        <w:t>,</w:t>
+      </w:r>
+      <w:r>
+        <w:rPr>
+          <w:rFonts w:ascii="Consolas" w:eastAsia="Times New Roman" w:hAnsi="Consolas" w:cs="Times New Roman"/>
+          <w:color w:val="CE9178"/>
+          <w:sz w:val="16"/>
+          <w:szCs w:val="16"/>
+          <w:lang w:val="en-US" w:eastAsia="fr-FR"/>
+        </w:rPr>
+        <w:t>'nicolas'</w:t>
+      </w:r>
+      <w:r>
+        <w:rPr>
+          <w:rFonts w:ascii="Consolas" w:eastAsia="Times New Roman" w:hAnsi="Consolas" w:cs="Times New Roman"/>
+          <w:color w:val="D4D4D4"/>
+          <w:sz w:val="16"/>
+          <w:szCs w:val="16"/>
+          <w:lang w:val="en-US" w:eastAsia="fr-FR"/>
+        </w:rPr>
+        <w:t xml:space="preserve">, </w:t>
+      </w:r>
+      <w:r>
+        <w:rPr>
+          <w:rFonts w:ascii="Consolas" w:eastAsia="Times New Roman" w:hAnsi="Consolas" w:cs="Times New Roman"/>
+          <w:color w:val="CE9178"/>
+          <w:sz w:val="16"/>
+          <w:szCs w:val="16"/>
+          <w:lang w:val="en-US" w:eastAsia="fr-FR"/>
+        </w:rPr>
+        <w:t>'</w:t>
+      </w:r>
+      <w:proofErr w:type="spellStart"/>
+      <w:r>
+        <w:rPr>
+          <w:rFonts w:ascii="Consolas" w:eastAsia="Times New Roman" w:hAnsi="Consolas" w:cs="Times New Roman"/>
+          <w:color w:val="CE9178"/>
+          <w:sz w:val="16"/>
+          <w:szCs w:val="16"/>
+          <w:lang w:val="en-US" w:eastAsia="fr-FR"/>
+        </w:rPr>
+        <w:t>motdepasse</w:t>
+      </w:r>
+      <w:proofErr w:type="spellEnd"/>
+      <w:r>
+        <w:rPr>
+          <w:rFonts w:ascii="Consolas" w:eastAsia="Times New Roman" w:hAnsi="Consolas" w:cs="Times New Roman"/>
+          <w:color w:val="CE9178"/>
+          <w:sz w:val="16"/>
+          <w:szCs w:val="16"/>
+          <w:lang w:val="en-US" w:eastAsia="fr-FR"/>
+        </w:rPr>
+        <w:t>'</w:t>
+      </w:r>
+      <w:r>
+        <w:rPr>
+          <w:rFonts w:ascii="Consolas" w:eastAsia="Times New Roman" w:hAnsi="Consolas" w:cs="Times New Roman"/>
+          <w:color w:val="D4D4D4"/>
+          <w:sz w:val="16"/>
+          <w:szCs w:val="16"/>
+          <w:lang w:val="en-US" w:eastAsia="fr-FR"/>
+        </w:rPr>
+        <w:t>);</w:t>
+      </w:r>
+    </w:p>
+    <w:p>
+      <w:pPr>
+        <w:shd w:val="clear" w:color="auto" w:fill="1E1E1E"/>
+        <w:spacing w:after="0" w:line="285" w:lineRule="atLeast"/>
+        <w:rPr>
+          <w:rFonts w:ascii="Consolas" w:eastAsia="Times New Roman" w:hAnsi="Consolas" w:cs="Times New Roman"/>
+          <w:color w:val="D4D4D4"/>
+          <w:sz w:val="16"/>
+          <w:szCs w:val="16"/>
+          <w:lang w:val="en-US" w:eastAsia="fr-FR"/>
+        </w:rPr>
+      </w:pPr>
+      <w:r>
+        <w:rPr>
+          <w:rFonts w:ascii="Consolas" w:eastAsia="Times New Roman" w:hAnsi="Consolas" w:cs="Times New Roman"/>
+          <w:color w:val="9CDCFE"/>
+          <w:sz w:val="16"/>
+          <w:szCs w:val="16"/>
+          <w:lang w:val="en-US" w:eastAsia="fr-FR"/>
+        </w:rPr>
+        <w:t>$req</w:t>
+      </w:r>
+      <w:r>
+        <w:rPr>
+          <w:rFonts w:ascii="Consolas" w:eastAsia="Times New Roman" w:hAnsi="Consolas" w:cs="Times New Roman"/>
+          <w:color w:val="D4D4D4"/>
+          <w:sz w:val="16"/>
+          <w:szCs w:val="16"/>
+          <w:lang w:val="en-US" w:eastAsia="fr-FR"/>
+        </w:rPr>
+        <w:t>=</w:t>
+      </w:r>
+      <w:r>
+        <w:rPr>
+          <w:rFonts w:ascii="Consolas" w:eastAsia="Times New Roman" w:hAnsi="Consolas" w:cs="Times New Roman"/>
+          <w:color w:val="9CDCFE"/>
+          <w:sz w:val="16"/>
+          <w:szCs w:val="16"/>
+          <w:lang w:val="en-US" w:eastAsia="fr-FR"/>
+        </w:rPr>
+        <w:t>$database</w:t>
+      </w:r>
+      <w:r>
+        <w:rPr>
+          <w:rFonts w:ascii="Consolas" w:eastAsia="Times New Roman" w:hAnsi="Consolas" w:cs="Times New Roman"/>
+          <w:color w:val="D4D4D4"/>
+          <w:sz w:val="16"/>
+          <w:szCs w:val="16"/>
+          <w:lang w:val="en-US" w:eastAsia="fr-FR"/>
+        </w:rPr>
+        <w:t>-&gt;</w:t>
+      </w:r>
+      <w:proofErr w:type="gramStart"/>
+      <w:r>
+        <w:rPr>
+          <w:rFonts w:ascii="Consolas" w:eastAsia="Times New Roman" w:hAnsi="Consolas" w:cs="Times New Roman"/>
+          <w:color w:val="DCDCAA"/>
+          <w:sz w:val="16"/>
+          <w:szCs w:val="16"/>
+          <w:lang w:val="en-US" w:eastAsia="fr-FR"/>
+        </w:rPr>
+        <w:t>prepare</w:t>
+      </w:r>
+      <w:r>
+        <w:rPr>
+          <w:rFonts w:ascii="Consolas" w:eastAsia="Times New Roman" w:hAnsi="Consolas" w:cs="Times New Roman"/>
+          <w:color w:val="D4D4D4"/>
+          <w:sz w:val="16"/>
+          <w:szCs w:val="16"/>
+          <w:lang w:val="en-US" w:eastAsia="fr-FR"/>
+        </w:rPr>
+        <w:t>(</w:t>
+      </w:r>
+      <w:proofErr w:type="gramEnd"/>
+      <w:r>
+        <w:rPr>
+          <w:rFonts w:ascii="Consolas" w:eastAsia="Times New Roman" w:hAnsi="Consolas" w:cs="Times New Roman"/>
+          <w:color w:val="CE9178"/>
+          <w:sz w:val="16"/>
+          <w:szCs w:val="16"/>
+          <w:lang w:val="en-US" w:eastAsia="fr-FR"/>
+        </w:rPr>
+        <w:t>'</w:t>
+      </w:r>
+      <w:r>
+        <w:rPr>
+          <w:rFonts w:ascii="Consolas" w:eastAsia="Times New Roman" w:hAnsi="Consolas" w:cs="Times New Roman"/>
+          <w:color w:val="569CD6"/>
+          <w:sz w:val="16"/>
+          <w:szCs w:val="16"/>
+          <w:lang w:val="en-US" w:eastAsia="fr-FR"/>
+        </w:rPr>
+        <w:t>SELECT</w:t>
+      </w:r>
+      <w:r>
+        <w:rPr>
+          <w:rFonts w:ascii="Consolas" w:eastAsia="Times New Roman" w:hAnsi="Consolas" w:cs="Times New Roman"/>
+          <w:color w:val="CE9178"/>
+          <w:sz w:val="16"/>
+          <w:szCs w:val="16"/>
+          <w:lang w:val="en-US" w:eastAsia="fr-FR"/>
+        </w:rPr>
+        <w:t xml:space="preserve"> </w:t>
+      </w:r>
+      <w:r>
+        <w:rPr>
+          <w:rFonts w:ascii="Consolas" w:eastAsia="Times New Roman" w:hAnsi="Consolas" w:cs="Times New Roman"/>
+          <w:color w:val="D4D4D4"/>
+          <w:sz w:val="16"/>
+          <w:szCs w:val="16"/>
+          <w:lang w:val="en-US" w:eastAsia="fr-FR"/>
+        </w:rPr>
+        <w:t>*</w:t>
+      </w:r>
+      <w:r>
+        <w:rPr>
+          <w:rFonts w:ascii="Consolas" w:eastAsia="Times New Roman" w:hAnsi="Consolas" w:cs="Times New Roman"/>
+          <w:color w:val="CE9178"/>
+          <w:sz w:val="16"/>
+          <w:szCs w:val="16"/>
+          <w:lang w:val="en-US" w:eastAsia="fr-FR"/>
+        </w:rPr>
+        <w:t xml:space="preserve"> </w:t>
+      </w:r>
+      <w:r>
+        <w:rPr>
+          <w:rFonts w:ascii="Consolas" w:eastAsia="Times New Roman" w:hAnsi="Consolas" w:cs="Times New Roman"/>
+          <w:color w:val="569CD6"/>
+          <w:sz w:val="16"/>
+          <w:szCs w:val="16"/>
+          <w:lang w:val="en-US" w:eastAsia="fr-FR"/>
+        </w:rPr>
+        <w:t>FROM</w:t>
+      </w:r>
+      <w:r>
+        <w:rPr>
+          <w:rFonts w:ascii="Consolas" w:eastAsia="Times New Roman" w:hAnsi="Consolas" w:cs="Times New Roman"/>
+          <w:color w:val="CE9178"/>
+          <w:sz w:val="16"/>
+          <w:szCs w:val="16"/>
+          <w:lang w:val="en-US" w:eastAsia="fr-FR"/>
+        </w:rPr>
+        <w:t xml:space="preserve"> `UTILISATEUR`'</w:t>
+      </w:r>
+      <w:r>
+        <w:rPr>
+          <w:rFonts w:ascii="Consolas" w:eastAsia="Times New Roman" w:hAnsi="Consolas" w:cs="Times New Roman"/>
+          <w:color w:val="D4D4D4"/>
+          <w:sz w:val="16"/>
+          <w:szCs w:val="16"/>
+          <w:lang w:val="en-US" w:eastAsia="fr-FR"/>
+        </w:rPr>
+        <w:t>);</w:t>
+      </w:r>
+    </w:p>
+    <w:p>
+      <w:pPr>
+        <w:shd w:val="clear" w:color="auto" w:fill="1E1E1E"/>
+        <w:spacing w:after="0" w:line="285" w:lineRule="atLeast"/>
+        <w:rPr>
+          <w:rFonts w:ascii="Consolas" w:eastAsia="Times New Roman" w:hAnsi="Consolas" w:cs="Times New Roman"/>
+          <w:color w:val="D4D4D4"/>
+          <w:sz w:val="16"/>
+          <w:szCs w:val="16"/>
+          <w:lang w:val="en-US" w:eastAsia="fr-FR"/>
+        </w:rPr>
+      </w:pPr>
+      <w:r>
+        <w:rPr>
+          <w:rFonts w:ascii="Consolas" w:eastAsia="Times New Roman" w:hAnsi="Consolas" w:cs="Times New Roman"/>
+          <w:color w:val="9CDCFE"/>
+          <w:sz w:val="16"/>
+          <w:szCs w:val="16"/>
+          <w:lang w:val="en-US" w:eastAsia="fr-FR"/>
+        </w:rPr>
+        <w:t>$req</w:t>
+      </w:r>
+      <w:r>
+        <w:rPr>
+          <w:rFonts w:ascii="Consolas" w:eastAsia="Times New Roman" w:hAnsi="Consolas" w:cs="Times New Roman"/>
+          <w:color w:val="D4D4D4"/>
+          <w:sz w:val="16"/>
+          <w:szCs w:val="16"/>
+          <w:lang w:val="en-US" w:eastAsia="fr-FR"/>
+        </w:rPr>
+        <w:t>-&gt;</w:t>
+      </w:r>
+      <w:proofErr w:type="gramStart"/>
+      <w:r>
+        <w:rPr>
+          <w:rFonts w:ascii="Consolas" w:eastAsia="Times New Roman" w:hAnsi="Consolas" w:cs="Times New Roman"/>
+          <w:color w:val="DCDCAA"/>
+          <w:sz w:val="16"/>
+          <w:szCs w:val="16"/>
+          <w:lang w:val="en-US" w:eastAsia="fr-FR"/>
+        </w:rPr>
+        <w:t>execute</w:t>
+      </w:r>
+      <w:r>
+        <w:rPr>
+          <w:rFonts w:ascii="Consolas" w:eastAsia="Times New Roman" w:hAnsi="Consolas" w:cs="Times New Roman"/>
+          <w:color w:val="D4D4D4"/>
+          <w:sz w:val="16"/>
+          <w:szCs w:val="16"/>
+          <w:lang w:val="en-US" w:eastAsia="fr-FR"/>
+        </w:rPr>
+        <w:t>(</w:t>
+      </w:r>
+      <w:proofErr w:type="gramEnd"/>
+      <w:r>
+        <w:rPr>
+          <w:rFonts w:ascii="Consolas" w:eastAsia="Times New Roman" w:hAnsi="Consolas" w:cs="Times New Roman"/>
+          <w:color w:val="D4D4D4"/>
+          <w:sz w:val="16"/>
+          <w:szCs w:val="16"/>
+          <w:lang w:val="en-US" w:eastAsia="fr-FR"/>
+        </w:rPr>
+        <w:t>);</w:t>
+      </w:r>
+    </w:p>
+    <w:p>
+      <w:pPr>
+        <w:shd w:val="clear" w:color="auto" w:fill="1E1E1E"/>
+        <w:spacing w:after="0" w:line="285" w:lineRule="atLeast"/>
+        <w:rPr>
+          <w:rFonts w:ascii="Consolas" w:eastAsia="Times New Roman" w:hAnsi="Consolas" w:cs="Times New Roman"/>
+          <w:color w:val="D4D4D4"/>
+          <w:sz w:val="16"/>
+          <w:szCs w:val="16"/>
+          <w:lang w:val="en-US" w:eastAsia="fr-FR"/>
+        </w:rPr>
+      </w:pPr>
+      <w:r>
+        <w:rPr>
+          <w:rFonts w:ascii="Consolas" w:eastAsia="Times New Roman" w:hAnsi="Consolas" w:cs="Times New Roman"/>
+          <w:color w:val="9CDCFE"/>
+          <w:sz w:val="16"/>
+          <w:szCs w:val="16"/>
+          <w:lang w:val="en-US" w:eastAsia="fr-FR"/>
+        </w:rPr>
+        <w:t>$</w:t>
+      </w:r>
+      <w:proofErr w:type="spellStart"/>
+      <w:r>
+        <w:rPr>
+          <w:rFonts w:ascii="Consolas" w:eastAsia="Times New Roman" w:hAnsi="Consolas" w:cs="Times New Roman"/>
+          <w:color w:val="9CDCFE"/>
+          <w:sz w:val="16"/>
+          <w:szCs w:val="16"/>
+          <w:lang w:val="en-US" w:eastAsia="fr-FR"/>
+        </w:rPr>
+        <w:t>resultat</w:t>
+      </w:r>
+      <w:proofErr w:type="spellEnd"/>
+      <w:r>
+        <w:rPr>
+          <w:rFonts w:ascii="Consolas" w:eastAsia="Times New Roman" w:hAnsi="Consolas" w:cs="Times New Roman"/>
+          <w:color w:val="D4D4D4"/>
+          <w:sz w:val="16"/>
+          <w:szCs w:val="16"/>
+          <w:lang w:val="en-US" w:eastAsia="fr-FR"/>
+        </w:rPr>
+        <w:t>=</w:t>
+      </w:r>
+      <w:r>
+        <w:rPr>
+          <w:rFonts w:ascii="Consolas" w:eastAsia="Times New Roman" w:hAnsi="Consolas" w:cs="Times New Roman"/>
+          <w:color w:val="9CDCFE"/>
+          <w:sz w:val="16"/>
+          <w:szCs w:val="16"/>
+          <w:lang w:val="en-US" w:eastAsia="fr-FR"/>
+        </w:rPr>
+        <w:t>$req</w:t>
+      </w:r>
+      <w:r>
+        <w:rPr>
+          <w:rFonts w:ascii="Consolas" w:eastAsia="Times New Roman" w:hAnsi="Consolas" w:cs="Times New Roman"/>
+          <w:color w:val="D4D4D4"/>
+          <w:sz w:val="16"/>
+          <w:szCs w:val="16"/>
+          <w:lang w:val="en-US" w:eastAsia="fr-FR"/>
+        </w:rPr>
+        <w:t>-&gt;</w:t>
+      </w:r>
+      <w:proofErr w:type="spellStart"/>
+      <w:proofErr w:type="gramStart"/>
+      <w:r>
+        <w:rPr>
+          <w:rFonts w:ascii="Consolas" w:eastAsia="Times New Roman" w:hAnsi="Consolas" w:cs="Times New Roman"/>
+          <w:color w:val="DCDCAA"/>
+          <w:sz w:val="16"/>
+          <w:szCs w:val="16"/>
+          <w:lang w:val="en-US" w:eastAsia="fr-FR"/>
+        </w:rPr>
+        <w:t>fetchAll</w:t>
+      </w:r>
+      <w:proofErr w:type="spellEnd"/>
+      <w:r>
+        <w:rPr>
+          <w:rFonts w:ascii="Consolas" w:eastAsia="Times New Roman" w:hAnsi="Consolas" w:cs="Times New Roman"/>
+          <w:color w:val="D4D4D4"/>
+          <w:sz w:val="16"/>
+          <w:szCs w:val="16"/>
+          <w:lang w:val="en-US" w:eastAsia="fr-FR"/>
+        </w:rPr>
+        <w:t>(</w:t>
+      </w:r>
+      <w:proofErr w:type="gramEnd"/>
+      <w:r>
+        <w:rPr>
+          <w:rFonts w:ascii="Consolas" w:eastAsia="Times New Roman" w:hAnsi="Consolas" w:cs="Times New Roman"/>
+          <w:color w:val="D4D4D4"/>
+          <w:sz w:val="16"/>
+          <w:szCs w:val="16"/>
+          <w:lang w:val="en-US" w:eastAsia="fr-FR"/>
+        </w:rPr>
+        <w:t>);</w:t>
+      </w:r>
+    </w:p>
+    <w:p>
+      <w:pPr>
+        <w:shd w:val="clear" w:color="auto" w:fill="1E1E1E"/>
+        <w:spacing w:after="0" w:line="285" w:lineRule="atLeast"/>
+        <w:rPr>
+          <w:rFonts w:ascii="Consolas" w:eastAsia="Times New Roman" w:hAnsi="Consolas" w:cs="Times New Roman"/>
+          <w:color w:val="D4D4D4"/>
+          <w:sz w:val="16"/>
+          <w:szCs w:val="16"/>
+          <w:lang w:val="en-US" w:eastAsia="fr-FR"/>
+        </w:rPr>
+      </w:pPr>
+      <w:proofErr w:type="gramStart"/>
+      <w:r>
+        <w:rPr>
+          <w:rFonts w:ascii="Consolas" w:eastAsia="Times New Roman" w:hAnsi="Consolas" w:cs="Times New Roman"/>
+          <w:color w:val="C586C0"/>
+          <w:sz w:val="16"/>
+          <w:szCs w:val="16"/>
+          <w:lang w:val="en-US" w:eastAsia="fr-FR"/>
+        </w:rPr>
+        <w:t>foreach</w:t>
+      </w:r>
+      <w:r>
+        <w:rPr>
+          <w:rFonts w:ascii="Consolas" w:eastAsia="Times New Roman" w:hAnsi="Consolas" w:cs="Times New Roman"/>
+          <w:color w:val="D4D4D4"/>
+          <w:sz w:val="16"/>
+          <w:szCs w:val="16"/>
+          <w:lang w:val="en-US" w:eastAsia="fr-FR"/>
+        </w:rPr>
+        <w:t>(</w:t>
+      </w:r>
+      <w:proofErr w:type="gramEnd"/>
+      <w:r>
+        <w:rPr>
+          <w:rFonts w:ascii="Consolas" w:eastAsia="Times New Roman" w:hAnsi="Consolas" w:cs="Times New Roman"/>
+          <w:color w:val="9CDCFE"/>
+          <w:sz w:val="16"/>
+          <w:szCs w:val="16"/>
+          <w:lang w:val="en-US" w:eastAsia="fr-FR"/>
+        </w:rPr>
+        <w:t>$</w:t>
+      </w:r>
+      <w:proofErr w:type="spellStart"/>
+      <w:r>
+        <w:rPr>
+          <w:rFonts w:ascii="Consolas" w:eastAsia="Times New Roman" w:hAnsi="Consolas" w:cs="Times New Roman"/>
+          <w:color w:val="9CDCFE"/>
+          <w:sz w:val="16"/>
+          <w:szCs w:val="16"/>
+          <w:lang w:val="en-US" w:eastAsia="fr-FR"/>
+        </w:rPr>
+        <w:t>resultat</w:t>
+      </w:r>
+      <w:proofErr w:type="spellEnd"/>
+      <w:r>
+        <w:rPr>
+          <w:rFonts w:ascii="Consolas" w:eastAsia="Times New Roman" w:hAnsi="Consolas" w:cs="Times New Roman"/>
+          <w:color w:val="D4D4D4"/>
+          <w:sz w:val="16"/>
+          <w:szCs w:val="16"/>
+          <w:lang w:val="en-US" w:eastAsia="fr-FR"/>
+        </w:rPr>
+        <w:t xml:space="preserve"> as </w:t>
+      </w:r>
+      <w:r>
+        <w:rPr>
+          <w:rFonts w:ascii="Consolas" w:eastAsia="Times New Roman" w:hAnsi="Consolas" w:cs="Times New Roman"/>
+          <w:color w:val="9CDCFE"/>
+          <w:sz w:val="16"/>
+          <w:szCs w:val="16"/>
+          <w:lang w:val="en-US" w:eastAsia="fr-FR"/>
+        </w:rPr>
+        <w:t>$</w:t>
+      </w:r>
+      <w:proofErr w:type="spellStart"/>
+      <w:r>
+        <w:rPr>
+          <w:rFonts w:ascii="Consolas" w:eastAsia="Times New Roman" w:hAnsi="Consolas" w:cs="Times New Roman"/>
+          <w:color w:val="9CDCFE"/>
+          <w:sz w:val="16"/>
+          <w:szCs w:val="16"/>
+          <w:lang w:val="en-US" w:eastAsia="fr-FR"/>
+        </w:rPr>
+        <w:t>ligne</w:t>
+      </w:r>
+      <w:proofErr w:type="spellEnd"/>
+      <w:r>
+        <w:rPr>
+          <w:rFonts w:ascii="Consolas" w:eastAsia="Times New Roman" w:hAnsi="Consolas" w:cs="Times New Roman"/>
+          <w:color w:val="D4D4D4"/>
+          <w:sz w:val="16"/>
+          <w:szCs w:val="16"/>
+          <w:lang w:val="en-US" w:eastAsia="fr-FR"/>
+        </w:rPr>
+        <w:t>)</w:t>
+      </w:r>
+    </w:p>
+    <w:p>
+      <w:pPr>
+        <w:shd w:val="clear" w:color="auto" w:fill="1E1E1E"/>
+        <w:spacing w:after="0" w:line="285" w:lineRule="atLeast"/>
+        <w:rPr>
+          <w:rFonts w:ascii="Consolas" w:eastAsia="Times New Roman" w:hAnsi="Consolas" w:cs="Times New Roman"/>
+          <w:color w:val="D4D4D4"/>
+          <w:sz w:val="16"/>
+          <w:szCs w:val="16"/>
+          <w:lang w:val="en-US" w:eastAsia="fr-FR"/>
+        </w:rPr>
+      </w:pPr>
+      <w:r>
+        <w:rPr>
+          <w:rFonts w:ascii="Consolas" w:eastAsia="Times New Roman" w:hAnsi="Consolas" w:cs="Times New Roman"/>
+          <w:color w:val="D4D4D4"/>
+          <w:sz w:val="16"/>
+          <w:szCs w:val="16"/>
+          <w:lang w:val="en-US" w:eastAsia="fr-FR"/>
+        </w:rPr>
+        <w:t>{</w:t>
+      </w:r>
+    </w:p>
+    <w:p>
+      <w:pPr>
+        <w:shd w:val="clear" w:color="auto" w:fill="1E1E1E"/>
+        <w:spacing w:after="0" w:line="285" w:lineRule="atLeast"/>
+        <w:ind w:firstLine="708"/>
+        <w:rPr>
+          <w:rFonts w:ascii="Consolas" w:eastAsia="Times New Roman" w:hAnsi="Consolas" w:cs="Times New Roman"/>
+          <w:color w:val="D4D4D4"/>
+          <w:sz w:val="16"/>
+          <w:szCs w:val="16"/>
+          <w:lang w:val="en-US" w:eastAsia="fr-FR"/>
+        </w:rPr>
+      </w:pPr>
+      <w:r>
+        <w:rPr>
+          <w:rFonts w:ascii="Consolas" w:eastAsia="Times New Roman" w:hAnsi="Consolas" w:cs="Times New Roman"/>
+          <w:color w:val="DCDCAA"/>
+          <w:sz w:val="16"/>
+          <w:szCs w:val="16"/>
+          <w:lang w:val="en-US" w:eastAsia="fr-FR"/>
+        </w:rPr>
+        <w:t>echo</w:t>
+      </w:r>
+      <w:r>
+        <w:rPr>
+          <w:rFonts w:ascii="Consolas" w:eastAsia="Times New Roman" w:hAnsi="Consolas" w:cs="Times New Roman"/>
+          <w:color w:val="D4D4D4"/>
+          <w:sz w:val="16"/>
+          <w:szCs w:val="16"/>
+          <w:lang w:val="en-US" w:eastAsia="fr-FR"/>
+        </w:rPr>
+        <w:t xml:space="preserve"> </w:t>
+      </w:r>
+      <w:r>
+        <w:rPr>
+          <w:rFonts w:ascii="Consolas" w:eastAsia="Times New Roman" w:hAnsi="Consolas" w:cs="Times New Roman"/>
+          <w:color w:val="9CDCFE"/>
+          <w:sz w:val="16"/>
+          <w:szCs w:val="16"/>
+          <w:lang w:val="en-US" w:eastAsia="fr-FR"/>
+        </w:rPr>
+        <w:t>$</w:t>
+      </w:r>
+      <w:proofErr w:type="spellStart"/>
+      <w:r>
+        <w:rPr>
+          <w:rFonts w:ascii="Consolas" w:eastAsia="Times New Roman" w:hAnsi="Consolas" w:cs="Times New Roman"/>
+          <w:color w:val="9CDCFE"/>
+          <w:sz w:val="16"/>
+          <w:szCs w:val="16"/>
+          <w:lang w:val="en-US" w:eastAsia="fr-FR"/>
+        </w:rPr>
+        <w:t>ligne</w:t>
+      </w:r>
+      <w:proofErr w:type="spellEnd"/>
+      <w:r>
+        <w:rPr>
+          <w:rFonts w:ascii="Consolas" w:eastAsia="Times New Roman" w:hAnsi="Consolas" w:cs="Times New Roman"/>
+          <w:color w:val="D4D4D4"/>
+          <w:sz w:val="16"/>
+          <w:szCs w:val="16"/>
+          <w:lang w:val="en-US" w:eastAsia="fr-FR"/>
+        </w:rPr>
+        <w:t>[</w:t>
+      </w:r>
+      <w:r>
+        <w:rPr>
+          <w:rFonts w:ascii="Consolas" w:eastAsia="Times New Roman" w:hAnsi="Consolas" w:cs="Times New Roman"/>
+          <w:color w:val="CE9178"/>
+          <w:sz w:val="16"/>
+          <w:szCs w:val="16"/>
+          <w:lang w:val="en-US" w:eastAsia="fr-FR"/>
+        </w:rPr>
+        <w:t>'nom'</w:t>
+      </w:r>
+      <w:proofErr w:type="gramStart"/>
+      <w:r>
+        <w:rPr>
+          <w:rFonts w:ascii="Consolas" w:eastAsia="Times New Roman" w:hAnsi="Consolas" w:cs="Times New Roman"/>
+          <w:color w:val="D4D4D4"/>
+          <w:sz w:val="16"/>
+          <w:szCs w:val="16"/>
+          <w:lang w:val="en-US" w:eastAsia="fr-FR"/>
+        </w:rPr>
+        <w:t>];</w:t>
+      </w:r>
+      <w:proofErr w:type="gramEnd"/>
+    </w:p>
+    <w:p>
+      <w:pPr>
+        <w:shd w:val="clear" w:color="auto" w:fill="1E1E1E"/>
+        <w:spacing w:after="0" w:line="285" w:lineRule="atLeast"/>
+        <w:rPr>
+          <w:rFonts w:ascii="Consolas" w:eastAsia="Times New Roman" w:hAnsi="Consolas" w:cs="Times New Roman"/>
+          <w:color w:val="D4D4D4"/>
+          <w:sz w:val="16"/>
+          <w:szCs w:val="16"/>
+          <w:lang w:eastAsia="fr-FR"/>
+        </w:rPr>
+      </w:pPr>
+      <w:r>
+        <w:rPr>
+          <w:rFonts w:ascii="Consolas" w:eastAsia="Times New Roman" w:hAnsi="Consolas" w:cs="Times New Roman"/>
+          <w:color w:val="D4D4D4"/>
+          <w:sz w:val="16"/>
+          <w:szCs w:val="16"/>
+          <w:lang w:eastAsia="fr-FR"/>
+        </w:rPr>
+        <w:t>}</w:t>
+      </w:r>
+    </w:p>
+    <w:p>
+      <w:pPr>
+        <w:shd w:val="clear" w:color="auto" w:fill="1E1E1E"/>
+        <w:spacing w:after="0" w:line="285" w:lineRule="atLeast"/>
+        <w:rPr>
+          <w:rFonts w:ascii="Consolas" w:eastAsia="Times New Roman" w:hAnsi="Consolas" w:cs="Times New Roman"/>
+          <w:color w:val="D4D4D4"/>
+          <w:sz w:val="16"/>
+          <w:szCs w:val="16"/>
+          <w:lang w:eastAsia="fr-FR"/>
+        </w:rPr>
+      </w:pPr>
+    </w:p>
+    <w:p>
+      <w:pPr>
+        <w:shd w:val="clear" w:color="auto" w:fill="1E1E1E"/>
+        <w:spacing w:after="0" w:line="285" w:lineRule="atLeast"/>
+        <w:rPr>
+          <w:rFonts w:ascii="Consolas" w:eastAsia="Times New Roman" w:hAnsi="Consolas" w:cs="Times New Roman"/>
+          <w:color w:val="D4D4D4"/>
+          <w:sz w:val="16"/>
+          <w:szCs w:val="16"/>
+          <w:lang w:eastAsia="fr-FR"/>
+        </w:rPr>
+      </w:pPr>
+      <w:r>
+        <w:rPr>
+          <w:rFonts w:ascii="Consolas" w:eastAsia="Times New Roman" w:hAnsi="Consolas" w:cs="Times New Roman"/>
+          <w:color w:val="569CD6"/>
+          <w:sz w:val="16"/>
+          <w:szCs w:val="16"/>
+          <w:lang w:eastAsia="fr-FR"/>
+        </w:rPr>
+        <w:t>?&gt;</w:t>
+      </w:r>
+    </w:p>
+    <w:p/>
+    <w:p>
+      <w:r>
+        <w:t xml:space="preserve">Si nous partons du principe qu’une Table Utilisateur </w:t>
+      </w:r>
+      <w:r>
+        <w:t>avec des occurrences existe</w:t>
+      </w:r>
+      <w:r>
+        <w:t xml:space="preserve"> dans la base de données nous les verrons s’afficher sur la page web avec </w:t>
+      </w:r>
+      <w:r>
+        <w:t xml:space="preserve">la </w:t>
+      </w:r>
+      <w:r>
+        <w:t>commande :</w:t>
+      </w:r>
+    </w:p>
+    <w:p>
+      <w:pPr>
+        <w:pStyle w:val="Paragraphedeliste"/>
+        <w:numPr>
+          <w:ilvl w:val="0"/>
+          <w:numId w:val="6"/>
+        </w:numPr>
+      </w:pPr>
+      <w:r>
+        <w:rPr>
+          <w:rFonts w:ascii="Consolas" w:hAnsi="Consolas"/>
+          <w:color w:val="DCDDDE"/>
+          <w:sz w:val="20"/>
+          <w:szCs w:val="20"/>
+          <w:shd w:val="clear" w:color="auto" w:fill="2F3136"/>
+          <w:lang w:val="en-US"/>
+        </w:rPr>
+        <w:t>lynx 192.168.1.10</w:t>
+      </w:r>
+    </w:p>
+    <w:p>
+      <w:pPr>
+        <w:rPr>
+          <w:b/>
+          <w:bCs/>
+        </w:rPr>
+      </w:pPr>
+    </w:p>
+    <w:p>
+      <w:pPr>
+        <w:rPr>
+          <w:b/>
+          <w:bCs/>
+        </w:rPr>
+      </w:pPr>
+    </w:p>
+    <w:p>
+      <w:r>
+        <w:t xml:space="preserve">Nous pouvons aussi activer le service SSH sur le serveur WEB </w:t>
+      </w:r>
+      <w:r>
+        <w:t xml:space="preserve">ce qui nous permettra d’utiliser la fonction </w:t>
+      </w:r>
+      <w:proofErr w:type="spellStart"/>
+      <w:r>
+        <w:rPr>
+          <w:b/>
+          <w:bCs/>
+        </w:rPr>
+        <w:t>sftp</w:t>
+      </w:r>
+      <w:proofErr w:type="spellEnd"/>
+      <w:r>
+        <w:t xml:space="preserve"> pour y transférer des fichiers, simplement avec la commande </w:t>
+      </w:r>
+      <w:r>
+        <w:rPr>
+          <w:b/>
+          <w:bCs/>
+        </w:rPr>
+        <w:t>/</w:t>
+      </w:r>
+      <w:proofErr w:type="spellStart"/>
+      <w:r>
+        <w:rPr>
+          <w:b/>
+          <w:bCs/>
+        </w:rPr>
+        <w:t>etc</w:t>
+      </w:r>
+      <w:proofErr w:type="spellEnd"/>
+      <w:r>
+        <w:rPr>
+          <w:b/>
+          <w:bCs/>
+        </w:rPr>
+        <w:t>/</w:t>
+      </w:r>
+      <w:proofErr w:type="spellStart"/>
+      <w:r>
+        <w:rPr>
+          <w:b/>
+          <w:bCs/>
+        </w:rPr>
+        <w:t>init.d</w:t>
+      </w:r>
+      <w:proofErr w:type="spellEnd"/>
+      <w:r>
+        <w:rPr>
+          <w:b/>
+          <w:bCs/>
+        </w:rPr>
+        <w:t>/</w:t>
+      </w:r>
+      <w:proofErr w:type="spellStart"/>
+      <w:r>
+        <w:rPr>
+          <w:b/>
+          <w:bCs/>
+        </w:rPr>
+        <w:t>ssh</w:t>
+      </w:r>
+      <w:proofErr w:type="spellEnd"/>
+      <w:r>
+        <w:rPr>
+          <w:b/>
+          <w:bCs/>
+        </w:rPr>
+        <w:t xml:space="preserve"> start</w:t>
+      </w:r>
+    </w:p>
+    <w:p/>
+    <w:p/>
     <w:sectPr>
       <w:footerReference w:type="default" r:id="rId16"/>
       <w:pgSz w:w="11906" w:h="16838"/>
@@ -1357,6 +3313,118 @@
 <file path=word/numbering.xml><?xml version="1.0" encoding="utf-8"?>
 <w:numbering xmlns:wpc="http://schemas.microsoft.com/office/word/2010/wordprocessingCanvas" xmlns:cx="http://schemas.microsoft.com/office/drawing/2014/chartex" xmlns:cx1="http://schemas.microsoft.com/office/drawing/2015/9/8/chartex" xmlns:cx2="http://schemas.microsoft.com/office/drawing/2015/10/21/chartex" xmlns:cx3="http://schemas.microsoft.com/office/drawing/2016/5/9/chartex" xmlns:cx4="http://schemas.microsoft.com/office/drawing/2016/5/10/chartex" xmlns:cx5="http://schemas.microsoft.com/office/drawing/2016/5/11/chartex" xmlns:cx6="http://schemas.microsoft.com/office/drawing/2016/5/12/chartex" xmlns:cx7="http://schemas.microsoft.com/office/drawing/2016/5/13/chartex" xmlns:cx8="http://schemas.microsoft.com/office/drawing/2016/5/14/chartex" xmlns:mc="http://schemas.openxmlformats.org/markup-compatibility/2006" xmlns:aink="http://schemas.microsoft.com/office/drawing/2016/ink" xmlns:am3d="http://schemas.microsoft.com/office/drawing/2017/model3d" xmlns:o="urn:schemas-microsoft-com:office:office" xmlns:oel="http://schemas.microsoft.com/office/2019/extlst" xmlns:r="http://schemas.openxmlformats.org/officeDocument/2006/relationships" xmlns:m="http://schemas.openxmlformats.org/officeDocument/2006/math" xmlns:v="urn:schemas-microsoft-com:vml" xmlns:wp14="http://schemas.microsoft.com/office/word/2010/wordprocessingDrawing" xmlns:wp="http://schemas.openxmlformats.org/drawingml/2006/wordprocessingDrawing" xmlns:w10="urn:schemas-microsoft-com:office:word" xmlns:w="http://schemas.openxmlformats.org/wordprocessingml/2006/main" xmlns:w14="http://schemas.microsoft.com/office/word/2010/wordml" xmlns:w15="http://schemas.microsoft.com/office/word/2012/wordml" xmlns:w16cex="http://schemas.microsoft.com/office/word/2018/wordml/cex" xmlns:w16cid="http://schemas.microsoft.com/office/word/2016/wordml/cid" xmlns:w16="http://schemas.microsoft.com/office/word/2018/wordml" xmlns:w16sdtdh="http://schemas.microsoft.com/office/word/2020/wordml/sdtdatahash" xmlns:w16se="http://schemas.microsoft.com/office/word/2015/wordml/symex" xmlns:wpg="http://schemas.microsoft.com/office/word/2010/wordprocessingGroup" xmlns:wpi="http://schemas.microsoft.com/office/word/2010/wordprocessingInk" xmlns:wne="http://schemas.microsoft.com/office/word/2006/wordml" xmlns:wps="http://schemas.microsoft.com/office/word/2010/wordprocessingShape" mc:Ignorable="w14 w15 w16se w16cid w16 w16cex w16sdtdh wp14">
   <w:abstractNum w:abstractNumId="0" w15:restartNumberingAfterBreak="0">
+    <w:nsid w:val="37C55180"/>
+    <w:multiLevelType w:val="hybridMultilevel"/>
+    <w:tmpl w:val="EF9A99B4"/>
+    <w:lvl w:ilvl="0" w:tplc="6EC4C1F8">
+      <w:numFmt w:val="bullet"/>
+      <w:lvlText w:val="-"/>
+      <w:lvlJc w:val="left"/>
+      <w:pPr>
+        <w:ind w:left="1067" w:hanging="360"/>
+      </w:pPr>
+      <w:rPr>
+        <w:rFonts w:ascii="Calibri" w:eastAsiaTheme="minorHAnsi" w:hAnsi="Calibri" w:cs="Calibri" w:hint="default"/>
+      </w:rPr>
+    </w:lvl>
+    <w:lvl w:ilvl="1" w:tplc="040C0003" w:tentative="1">
+      <w:start w:val="1"/>
+      <w:numFmt w:val="bullet"/>
+      <w:lvlText w:val="o"/>
+      <w:lvlJc w:val="left"/>
+      <w:pPr>
+        <w:ind w:left="1787" w:hanging="360"/>
+      </w:pPr>
+      <w:rPr>
+        <w:rFonts w:ascii="Courier New" w:hAnsi="Courier New" w:cs="Courier New" w:hint="default"/>
+      </w:rPr>
+    </w:lvl>
+    <w:lvl w:ilvl="2" w:tplc="040C0005" w:tentative="1">
+      <w:start w:val="1"/>
+      <w:numFmt w:val="bullet"/>
+      <w:lvlText w:val=""/>
+      <w:lvlJc w:val="left"/>
+      <w:pPr>
+        <w:ind w:left="2507" w:hanging="360"/>
+      </w:pPr>
+      <w:rPr>
+        <w:rFonts w:ascii="Wingdings" w:hAnsi="Wingdings" w:hint="default"/>
+      </w:rPr>
+    </w:lvl>
+    <w:lvl w:ilvl="3" w:tplc="040C0001" w:tentative="1">
+      <w:start w:val="1"/>
+      <w:numFmt w:val="bullet"/>
+      <w:lvlText w:val=""/>
+      <w:lvlJc w:val="left"/>
+      <w:pPr>
+        <w:ind w:left="3227" w:hanging="360"/>
+      </w:pPr>
+      <w:rPr>
+        <w:rFonts w:ascii="Symbol" w:hAnsi="Symbol" w:hint="default"/>
+      </w:rPr>
+    </w:lvl>
+    <w:lvl w:ilvl="4" w:tplc="040C0003" w:tentative="1">
+      <w:start w:val="1"/>
+      <w:numFmt w:val="bullet"/>
+      <w:lvlText w:val="o"/>
+      <w:lvlJc w:val="left"/>
+      <w:pPr>
+        <w:ind w:left="3947" w:hanging="360"/>
+      </w:pPr>
+      <w:rPr>
+        <w:rFonts w:ascii="Courier New" w:hAnsi="Courier New" w:cs="Courier New" w:hint="default"/>
+      </w:rPr>
+    </w:lvl>
+    <w:lvl w:ilvl="5" w:tplc="040C0005" w:tentative="1">
+      <w:start w:val="1"/>
+      <w:numFmt w:val="bullet"/>
+      <w:lvlText w:val=""/>
+      <w:lvlJc w:val="left"/>
+      <w:pPr>
+        <w:ind w:left="4667" w:hanging="360"/>
+      </w:pPr>
+      <w:rPr>
+        <w:rFonts w:ascii="Wingdings" w:hAnsi="Wingdings" w:hint="default"/>
+      </w:rPr>
+    </w:lvl>
+    <w:lvl w:ilvl="6" w:tplc="040C0001" w:tentative="1">
+      <w:start w:val="1"/>
+      <w:numFmt w:val="bullet"/>
+      <w:lvlText w:val=""/>
+      <w:lvlJc w:val="left"/>
+      <w:pPr>
+        <w:ind w:left="5387" w:hanging="360"/>
+      </w:pPr>
+      <w:rPr>
+        <w:rFonts w:ascii="Symbol" w:hAnsi="Symbol" w:hint="default"/>
+      </w:rPr>
+    </w:lvl>
+    <w:lvl w:ilvl="7" w:tplc="040C0003" w:tentative="1">
+      <w:start w:val="1"/>
+      <w:numFmt w:val="bullet"/>
+      <w:lvlText w:val="o"/>
+      <w:lvlJc w:val="left"/>
+      <w:pPr>
+        <w:ind w:left="6107" w:hanging="360"/>
+      </w:pPr>
+      <w:rPr>
+        <w:rFonts w:ascii="Courier New" w:hAnsi="Courier New" w:cs="Courier New" w:hint="default"/>
+      </w:rPr>
+    </w:lvl>
+    <w:lvl w:ilvl="8" w:tplc="040C0005" w:tentative="1">
+      <w:start w:val="1"/>
+      <w:numFmt w:val="bullet"/>
+      <w:lvlText w:val=""/>
+      <w:lvlJc w:val="left"/>
+      <w:pPr>
+        <w:ind w:left="6827" w:hanging="360"/>
+      </w:pPr>
+      <w:rPr>
+        <w:rFonts w:ascii="Wingdings" w:hAnsi="Wingdings" w:hint="default"/>
+      </w:rPr>
+    </w:lvl>
+  </w:abstractNum>
+  <w:abstractNum w:abstractNumId="1" w15:restartNumberingAfterBreak="0">
     <w:nsid w:val="64E44F32"/>
     <w:multiLevelType w:val="hybridMultilevel"/>
     <w:tmpl w:val="125C93DE"/>
@@ -1442,7 +3510,7 @@
       </w:pPr>
     </w:lvl>
   </w:abstractNum>
-  <w:abstractNum w:abstractNumId="1" w15:restartNumberingAfterBreak="0">
+  <w:abstractNum w:abstractNumId="2" w15:restartNumberingAfterBreak="0">
     <w:nsid w:val="668A0BC5"/>
     <w:multiLevelType w:val="multilevel"/>
     <w:tmpl w:val="859412F0"/>
@@ -1555,7 +3623,7 @@
       </w:rPr>
     </w:lvl>
   </w:abstractNum>
-  <w:abstractNum w:abstractNumId="2" w15:restartNumberingAfterBreak="0">
+  <w:abstractNum w:abstractNumId="3" w15:restartNumberingAfterBreak="0">
     <w:nsid w:val="6D407A86"/>
     <w:multiLevelType w:val="hybridMultilevel"/>
     <w:tmpl w:val="9794A65A"/>
@@ -1641,7 +3709,7 @@
       </w:pPr>
     </w:lvl>
   </w:abstractNum>
-  <w:abstractNum w:abstractNumId="3" w15:restartNumberingAfterBreak="0">
+  <w:abstractNum w:abstractNumId="4" w15:restartNumberingAfterBreak="0">
     <w:nsid w:val="6E866692"/>
     <w:multiLevelType w:val="hybridMultilevel"/>
     <w:tmpl w:val="F52C3E82"/>
@@ -1727,7 +3795,7 @@
       </w:pPr>
     </w:lvl>
   </w:abstractNum>
-  <w:abstractNum w:abstractNumId="4" w15:restartNumberingAfterBreak="0">
+  <w:abstractNum w:abstractNumId="5" w15:restartNumberingAfterBreak="0">
     <w:nsid w:val="6E8F356C"/>
     <w:multiLevelType w:val="multilevel"/>
     <w:tmpl w:val="0BCCED1C"/>
@@ -1841,19 +3909,22 @@
     </w:lvl>
   </w:abstractNum>
   <w:num w:numId="1" w16cid:durableId="1756779666">
+    <w:abstractNumId w:val="5"/>
+  </w:num>
+  <w:num w:numId="2" w16cid:durableId="1946036552">
+    <w:abstractNumId w:val="2"/>
+  </w:num>
+  <w:num w:numId="3" w16cid:durableId="1554386443">
+    <w:abstractNumId w:val="3"/>
+  </w:num>
+  <w:num w:numId="4" w16cid:durableId="658189236">
+    <w:abstractNumId w:val="1"/>
+  </w:num>
+  <w:num w:numId="5" w16cid:durableId="1973826365">
     <w:abstractNumId w:val="4"/>
   </w:num>
-  <w:num w:numId="2" w16cid:durableId="1946036552">
-    <w:abstractNumId w:val="1"/>
-  </w:num>
-  <w:num w:numId="3" w16cid:durableId="1554386443">
-    <w:abstractNumId w:val="2"/>
-  </w:num>
-  <w:num w:numId="4" w16cid:durableId="658189236">
+  <w:num w:numId="6" w16cid:durableId="887836918">
     <w:abstractNumId w:val="0"/>
-  </w:num>
-  <w:num w:numId="5" w16cid:durableId="1973826365">
-    <w:abstractNumId w:val="3"/>
   </w:num>
 </w:numbering>
 </file>
@@ -2256,7 +4327,7 @@
   <w:style w:type="paragraph" w:default="1" w:styleId="Normal">
     <w:name w:val="Normal"/>
     <w:qFormat/>
-    <w:rsid w:val="000B2B48"/>
+    <w:rsid w:val="002E4CF8"/>
   </w:style>
   <w:style w:type="paragraph" w:styleId="Titre1">
     <w:name w:val="heading 1"/>
@@ -2304,7 +4375,6 @@
   <w:style w:type="character" w:default="1" w:styleId="Policepardfaut">
     <w:name w:val="Default Paragraph Font"/>
     <w:uiPriority w:val="1"/>
-    <w:semiHidden/>
     <w:unhideWhenUsed/>
   </w:style>
   <w:style w:type="table" w:default="1" w:styleId="TableauNormal">
@@ -2408,6 +4478,56 @@
     <w:link w:val="Pieddepage"/>
     <w:uiPriority w:val="99"/>
     <w:rsid w:val="00D142EA"/>
+  </w:style>
+  <w:style w:type="paragraph" w:styleId="PrformatHTML">
+    <w:name w:val="HTML Preformatted"/>
+    <w:basedOn w:val="Normal"/>
+    <w:link w:val="PrformatHTMLCar"/>
+    <w:uiPriority w:val="99"/>
+    <w:semiHidden/>
+    <w:unhideWhenUsed/>
+    <w:rsid w:val="00C27824"/>
+    <w:pPr>
+      <w:tabs>
+        <w:tab w:val="left" w:pos="916"/>
+        <w:tab w:val="left" w:pos="1832"/>
+        <w:tab w:val="left" w:pos="2748"/>
+        <w:tab w:val="left" w:pos="3664"/>
+        <w:tab w:val="left" w:pos="4580"/>
+        <w:tab w:val="left" w:pos="5496"/>
+        <w:tab w:val="left" w:pos="6412"/>
+        <w:tab w:val="left" w:pos="7328"/>
+        <w:tab w:val="left" w:pos="8244"/>
+        <w:tab w:val="left" w:pos="9160"/>
+        <w:tab w:val="left" w:pos="10076"/>
+        <w:tab w:val="left" w:pos="10992"/>
+        <w:tab w:val="left" w:pos="11908"/>
+        <w:tab w:val="left" w:pos="12824"/>
+        <w:tab w:val="left" w:pos="13740"/>
+        <w:tab w:val="left" w:pos="14656"/>
+      </w:tabs>
+      <w:spacing w:after="0" w:line="240" w:lineRule="auto"/>
+    </w:pPr>
+    <w:rPr>
+      <w:rFonts w:ascii="Courier New" w:eastAsia="Times New Roman" w:hAnsi="Courier New" w:cs="Courier New"/>
+      <w:sz w:val="20"/>
+      <w:szCs w:val="20"/>
+      <w:lang w:eastAsia="fr-FR"/>
+    </w:rPr>
+  </w:style>
+  <w:style w:type="character" w:customStyle="1" w:styleId="PrformatHTMLCar">
+    <w:name w:val="Préformaté HTML Car"/>
+    <w:basedOn w:val="Policepardfaut"/>
+    <w:link w:val="PrformatHTML"/>
+    <w:uiPriority w:val="99"/>
+    <w:semiHidden/>
+    <w:rsid w:val="00C27824"/>
+    <w:rPr>
+      <w:rFonts w:ascii="Courier New" w:eastAsia="Times New Roman" w:hAnsi="Courier New" w:cs="Courier New"/>
+      <w:sz w:val="20"/>
+      <w:szCs w:val="20"/>
+      <w:lang w:eastAsia="fr-FR"/>
+    </w:rPr>
   </w:style>
 </w:styles>
 </file>

</xml_diff>

<commit_message>
ajout des commande SQL
</commit_message>
<xml_diff>
--- a/Livrables/Réseau/Livrable pour le XX.docx
+++ b/Livrables/Réseau/Livrable pour le XX.docx
@@ -3289,13 +3289,7 @@
         <w:ind w:left="708"/>
       </w:pPr>
       <w:r>
-        <w:t xml:space="preserve">Dernièrement nous avons </w:t>
-      </w:r>
-      <w:r>
-        <w:t>créé</w:t>
-      </w:r>
-      <w:r>
-        <w:t xml:space="preserve"> un</w:t>
+        <w:t>Dernièrement nous avons créé un</w:t>
       </w:r>
       <w:r>
         <w:t>e base de données</w:t>
@@ -3404,10 +3398,7 @@
         <w:pStyle w:val="Titre2"/>
       </w:pPr>
       <w:r>
-        <w:t xml:space="preserve">Serveur </w:t>
-      </w:r>
-      <w:r>
-        <w:t>WEB</w:t>
+        <w:t>Serveur WEB</w:t>
       </w:r>
     </w:p>
     <w:p>
@@ -3504,6 +3495,9 @@
         <w:ind w:left="1067"/>
       </w:pPr>
       <w:r>
+        <w:rPr>
+          <w:noProof/>
+        </w:rPr>
         <w:drawing>
           <wp:anchor distT="0" distB="0" distL="114300" distR="114300" simplePos="0" relativeHeight="251664384" behindDoc="1" locked="0" layoutInCell="1" allowOverlap="1" wp14:anchorId="20F6AC4D" wp14:editId="2FCCFF6E">
             <wp:simplePos x="0" y="0"/>
@@ -3563,6 +3557,9 @@
     </w:p>
     <w:p>
       <w:r>
+        <w:rPr>
+          <w:noProof/>
+        </w:rPr>
         <w:drawing>
           <wp:anchor distT="0" distB="0" distL="114300" distR="114300" simplePos="0" relativeHeight="251677696" behindDoc="1" locked="0" layoutInCell="1" allowOverlap="1" wp14:anchorId="2ED45922" wp14:editId="605E5DB1">
             <wp:simplePos x="0" y="0"/>
@@ -3721,7 +3718,7 @@
                 <v:stroke joinstyle="miter"/>
                 <v:path gradientshapeok="t" o:connecttype="rect"/>
               </v:shapetype>
-              <v:shape id="Zone de texte 2" o:spid="_x0000_s1026" type="#_x0000_t202" style="position:absolute;margin-left:326.4pt;margin-top:38.95pt;width:122.4pt;height:50.65pt;z-index:251663360;visibility:visible;mso-wrap-style:square;mso-width-percent:0;mso-height-percent:0;mso-wrap-distance-left:9pt;mso-wrap-distance-top:3.6pt;mso-wrap-distance-right:9pt;mso-wrap-distance-bottom:3.6pt;mso-position-horizontal:absolute;mso-position-horizontal-relative:text;mso-position-vertical:absolute;mso-position-vertical-relative:text;mso-width-percent:0;mso-height-percent:0;mso-width-relative:margin;mso-height-relative:margin;v-text-anchor:top" o:gfxdata="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" filled="f" stroked="f">
+              <v:shape id="Zone de texte 2" o:spid="_x0000_s1026" type="#_x0000_t202" style="position:absolute;margin-left:326.4pt;margin-top:38.95pt;width:122.4pt;height:50.65pt;z-index:251663360;visibility:visible;mso-wrap-style:square;mso-width-percent:0;mso-height-percent:0;mso-wrap-distance-left:9pt;mso-wrap-distance-top:3.6pt;mso-wrap-distance-right:9pt;mso-wrap-distance-bottom:3.6pt;mso-position-horizontal:absolute;mso-position-horizontal-relative:text;mso-position-vertical:absolute;mso-position-vertical-relative:text;mso-width-percent:0;mso-height-percent:0;mso-width-relative:margin;mso-height-relative:margin;v-text-anchor:top" o:gfxdata="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" filled="f" stroked="f">
                 <v:textbox>
                   <w:txbxContent>
                     <w:p>
@@ -3824,7 +3821,7 @@
           </mc:Choice>
           <mc:Fallback>
             <w:pict>
-              <v:shape w14:anchorId="6FA0210C" id="_x0000_s1027" type="#_x0000_t202" style="position:absolute;margin-left:8.4pt;margin-top:42.05pt;width:91.25pt;height:25.3pt;z-index:251661312;visibility:visible;mso-wrap-style:square;mso-width-percent:0;mso-height-percent:0;mso-wrap-distance-left:9pt;mso-wrap-distance-top:3.6pt;mso-wrap-distance-right:9pt;mso-wrap-distance-bottom:3.6pt;mso-position-horizontal:absolute;mso-position-horizontal-relative:text;mso-position-vertical:absolute;mso-position-vertical-relative:text;mso-width-percent:0;mso-height-percent:0;mso-width-relative:margin;mso-height-relative:margin;v-text-anchor:top" o:gfxdata="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" filled="f" stroked="f">
+              <v:shape w14:anchorId="6FA0210C" id="_x0000_s1027" type="#_x0000_t202" style="position:absolute;margin-left:8.4pt;margin-top:42.05pt;width:91.25pt;height:25.3pt;z-index:251661312;visibility:visible;mso-wrap-style:square;mso-width-percent:0;mso-height-percent:0;mso-wrap-distance-left:9pt;mso-wrap-distance-top:3.6pt;mso-wrap-distance-right:9pt;mso-wrap-distance-bottom:3.6pt;mso-position-horizontal:absolute;mso-position-horizontal-relative:text;mso-position-vertical:absolute;mso-position-vertical-relative:text;mso-width-percent:0;mso-height-percent:0;mso-width-relative:margin;mso-height-relative:margin;v-text-anchor:top" o:gfxdata="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" filled="f" stroked="f">
                 <v:textbox>
                   <w:txbxContent>
                     <w:p>
@@ -3846,6 +3843,9 @@
     </w:p>
     <w:p>
       <w:r>
+        <w:rPr>
+          <w:noProof/>
+        </w:rPr>
         <w:lastRenderedPageBreak/>
         <w:drawing>
           <wp:anchor distT="0" distB="0" distL="114300" distR="114300" simplePos="0" relativeHeight="251685888" behindDoc="1" locked="0" layoutInCell="1" allowOverlap="1" wp14:anchorId="605E5C41" wp14:editId="1F061C42">
@@ -3996,6 +3996,9 @@
         </mc:AlternateContent>
       </w:r>
       <w:r>
+        <w:rPr>
+          <w:noProof/>
+        </w:rPr>
         <w:drawing>
           <wp:anchor distT="0" distB="0" distL="114300" distR="114300" simplePos="0" relativeHeight="251683840" behindDoc="1" locked="0" layoutInCell="1" allowOverlap="1" wp14:anchorId="30459FFC" wp14:editId="7A174389">
             <wp:simplePos x="0" y="0"/>
@@ -4174,16 +4177,139 @@
         <w:rPr>
           <w:noProof/>
         </w:rPr>
+        <w:drawing>
+          <wp:anchor distT="0" distB="0" distL="114300" distR="114300" simplePos="0" relativeHeight="251681792" behindDoc="1" locked="0" layoutInCell="1" allowOverlap="1" wp14:anchorId="579495E1" wp14:editId="2A694AA7">
+            <wp:simplePos x="0" y="0"/>
+            <wp:positionH relativeFrom="column">
+              <wp:posOffset>2941217</wp:posOffset>
+            </wp:positionH>
+            <wp:positionV relativeFrom="paragraph">
+              <wp:posOffset>-607400</wp:posOffset>
+            </wp:positionV>
+            <wp:extent cx="3658102" cy="1674628"/>
+            <wp:effectExtent l="0" t="0" r="0" b="1905"/>
+            <wp:wrapNone/>
+            <wp:docPr id="17" name="Image 17" descr="Une image contenant texte&#10;&#10;Description générée automatiquement"/>
+            <wp:cNvGraphicFramePr>
+              <a:graphicFrameLocks xmlns:a="http://schemas.openxmlformats.org/drawingml/2006/main" noChangeAspect="1"/>
+            </wp:cNvGraphicFramePr>
+            <a:graphic xmlns:a="http://schemas.openxmlformats.org/drawingml/2006/main">
+              <a:graphicData uri="http://schemas.openxmlformats.org/drawingml/2006/picture">
+                <pic:pic xmlns:pic="http://schemas.openxmlformats.org/drawingml/2006/picture">
+                  <pic:nvPicPr>
+                    <pic:cNvPr id="17" name="Image 17" descr="Une image contenant texte&#10;&#10;Description générée automatiquement"/>
+                    <pic:cNvPicPr/>
+                  </pic:nvPicPr>
+                  <pic:blipFill>
+                    <a:blip r:embed="rId20" cstate="print">
+                      <a:extLst>
+                        <a:ext uri="{28A0092B-C50C-407E-A947-70E740481C1C}">
+                          <a14:useLocalDpi xmlns:a14="http://schemas.microsoft.com/office/drawing/2010/main" val="0"/>
+                        </a:ext>
+                      </a:extLst>
+                    </a:blip>
+                    <a:stretch>
+                      <a:fillRect/>
+                    </a:stretch>
+                  </pic:blipFill>
+                  <pic:spPr>
+                    <a:xfrm>
+                      <a:off x="0" y="0"/>
+                      <a:ext cx="3665305" cy="1677925"/>
+                    </a:xfrm>
+                    <a:prstGeom prst="rect">
+                      <a:avLst/>
+                    </a:prstGeom>
+                  </pic:spPr>
+                </pic:pic>
+              </a:graphicData>
+            </a:graphic>
+            <wp14:sizeRelH relativeFrom="margin">
+              <wp14:pctWidth>0</wp14:pctWidth>
+            </wp14:sizeRelH>
+            <wp14:sizeRelV relativeFrom="margin">
+              <wp14:pctHeight>0</wp14:pctHeight>
+            </wp14:sizeRelV>
+          </wp:anchor>
+        </w:drawing>
+      </w:r>
+      <w:r>
+        <w:rPr>
+          <w:noProof/>
+        </w:rPr>
+        <w:drawing>
+          <wp:anchor distT="0" distB="0" distL="114300" distR="114300" simplePos="0" relativeHeight="251679744" behindDoc="1" locked="0" layoutInCell="1" allowOverlap="1" wp14:anchorId="03C556E9" wp14:editId="77452514">
+            <wp:simplePos x="0" y="0"/>
+            <wp:positionH relativeFrom="column">
+              <wp:posOffset>-838584</wp:posOffset>
+            </wp:positionH>
+            <wp:positionV relativeFrom="paragraph">
+              <wp:posOffset>-625888</wp:posOffset>
+            </wp:positionV>
+            <wp:extent cx="3413175" cy="1749056"/>
+            <wp:effectExtent l="0" t="0" r="0" b="3810"/>
+            <wp:wrapNone/>
+            <wp:docPr id="14" name="Image 14" descr="Une image contenant texte&#10;&#10;Description générée automatiquement"/>
+            <wp:cNvGraphicFramePr>
+              <a:graphicFrameLocks xmlns:a="http://schemas.openxmlformats.org/drawingml/2006/main" noChangeAspect="1"/>
+            </wp:cNvGraphicFramePr>
+            <a:graphic xmlns:a="http://schemas.openxmlformats.org/drawingml/2006/main">
+              <a:graphicData uri="http://schemas.openxmlformats.org/drawingml/2006/picture">
+                <pic:pic xmlns:pic="http://schemas.openxmlformats.org/drawingml/2006/picture">
+                  <pic:nvPicPr>
+                    <pic:cNvPr id="14" name="Image 14" descr="Une image contenant texte&#10;&#10;Description générée automatiquement"/>
+                    <pic:cNvPicPr/>
+                  </pic:nvPicPr>
+                  <pic:blipFill>
+                    <a:blip r:embed="rId21" cstate="print">
+                      <a:extLst>
+                        <a:ext uri="{28A0092B-C50C-407E-A947-70E740481C1C}">
+                          <a14:useLocalDpi xmlns:a14="http://schemas.microsoft.com/office/drawing/2010/main" val="0"/>
+                        </a:ext>
+                      </a:extLst>
+                    </a:blip>
+                    <a:stretch>
+                      <a:fillRect/>
+                    </a:stretch>
+                  </pic:blipFill>
+                  <pic:spPr>
+                    <a:xfrm>
+                      <a:off x="0" y="0"/>
+                      <a:ext cx="3413175" cy="1749056"/>
+                    </a:xfrm>
+                    <a:prstGeom prst="rect">
+                      <a:avLst/>
+                    </a:prstGeom>
+                  </pic:spPr>
+                </pic:pic>
+              </a:graphicData>
+            </a:graphic>
+            <wp14:sizeRelH relativeFrom="margin">
+              <wp14:pctWidth>0</wp14:pctWidth>
+            </wp14:sizeRelH>
+            <wp14:sizeRelV relativeFrom="margin">
+              <wp14:pctHeight>0</wp14:pctHeight>
+            </wp14:sizeRelV>
+          </wp:anchor>
+        </w:drawing>
+      </w:r>
+    </w:p>
+    <w:p/>
+    <w:p>
+      <w:r>
+        <w:rPr>
+          <w:noProof/>
+        </w:rPr>
         <mc:AlternateContent>
           <mc:Choice Requires="wps">
             <w:drawing>
-              <wp:anchor distT="45720" distB="45720" distL="114300" distR="114300" simplePos="0" relativeHeight="251682816" behindDoc="0" locked="0" layoutInCell="1" allowOverlap="1" wp14:anchorId="1BC6B758" wp14:editId="3174595A">
+              <wp:anchor distT="45720" distB="45720" distL="114300" distR="114300" simplePos="0" relativeHeight="251682816" behindDoc="0" locked="0" layoutInCell="1" allowOverlap="1" wp14:anchorId="1BC6B758" wp14:editId="349A220E">
                 <wp:simplePos x="0" y="0"/>
                 <wp:positionH relativeFrom="column">
-                  <wp:posOffset>3824605</wp:posOffset>
+                  <wp:posOffset>3701968</wp:posOffset>
                 </wp:positionH>
                 <wp:positionV relativeFrom="paragraph">
-                  <wp:posOffset>1115060</wp:posOffset>
+                  <wp:posOffset>500530</wp:posOffset>
                 </wp:positionV>
                 <wp:extent cx="2205990" cy="637540"/>
                 <wp:effectExtent l="0" t="0" r="0" b="0"/>
@@ -4243,7 +4369,7 @@
           </mc:Choice>
           <mc:Fallback>
             <w:pict>
-              <v:shape w14:anchorId="1BC6B758" id="_x0000_s1030" type="#_x0000_t202" style="position:absolute;margin-left:301.15pt;margin-top:87.8pt;width:173.7pt;height:50.2pt;z-index:251682816;visibility:visible;mso-wrap-style:square;mso-width-percent:0;mso-height-percent:0;mso-wrap-distance-left:9pt;mso-wrap-distance-top:3.6pt;mso-wrap-distance-right:9pt;mso-wrap-distance-bottom:3.6pt;mso-position-horizontal:absolute;mso-position-horizontal-relative:text;mso-position-vertical:absolute;mso-position-vertical-relative:text;mso-width-percent:0;mso-height-percent:0;mso-width-relative:margin;mso-height-relative:margin;v-text-anchor:top" o:gfxdata="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" filled="f" stroked="f">
+              <v:shape w14:anchorId="1BC6B758" id="_x0000_s1030" type="#_x0000_t202" style="position:absolute;margin-left:291.5pt;margin-top:39.4pt;width:173.7pt;height:50.2pt;z-index:251682816;visibility:visible;mso-wrap-style:square;mso-width-percent:0;mso-height-percent:0;mso-wrap-distance-left:9pt;mso-wrap-distance-top:3.6pt;mso-wrap-distance-right:9pt;mso-wrap-distance-bottom:3.6pt;mso-position-horizontal:absolute;mso-position-horizontal-relative:text;mso-position-vertical:absolute;mso-position-vertical-relative:text;mso-width-percent:0;mso-height-percent:0;mso-width-relative:margin;mso-height-relative:margin;v-text-anchor:top" o:gfxdata="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" filled="f" stroked="f">
                 <v:textbox>
                   <w:txbxContent>
                     <w:p>
@@ -4263,76 +4389,19 @@
         </mc:AlternateContent>
       </w:r>
       <w:r>
-        <w:drawing>
-          <wp:anchor distT="0" distB="0" distL="114300" distR="114300" simplePos="0" relativeHeight="251681792" behindDoc="1" locked="0" layoutInCell="1" allowOverlap="1" wp14:anchorId="579495E1" wp14:editId="7A46BDD0">
-            <wp:simplePos x="0" y="0"/>
-            <wp:positionH relativeFrom="column">
-              <wp:posOffset>2941217</wp:posOffset>
-            </wp:positionH>
-            <wp:positionV relativeFrom="paragraph">
-              <wp:posOffset>-607400</wp:posOffset>
-            </wp:positionV>
-            <wp:extent cx="3658102" cy="1674628"/>
-            <wp:effectExtent l="0" t="0" r="0" b="1905"/>
-            <wp:wrapNone/>
-            <wp:docPr id="17" name="Image 17" descr="Une image contenant texte&#10;&#10;Description générée automatiquement"/>
-            <wp:cNvGraphicFramePr>
-              <a:graphicFrameLocks xmlns:a="http://schemas.openxmlformats.org/drawingml/2006/main" noChangeAspect="1"/>
-            </wp:cNvGraphicFramePr>
-            <a:graphic xmlns:a="http://schemas.openxmlformats.org/drawingml/2006/main">
-              <a:graphicData uri="http://schemas.openxmlformats.org/drawingml/2006/picture">
-                <pic:pic xmlns:pic="http://schemas.openxmlformats.org/drawingml/2006/picture">
-                  <pic:nvPicPr>
-                    <pic:cNvPr id="17" name="Image 17" descr="Une image contenant texte&#10;&#10;Description générée automatiquement"/>
-                    <pic:cNvPicPr/>
-                  </pic:nvPicPr>
-                  <pic:blipFill>
-                    <a:blip r:embed="rId20" cstate="print">
-                      <a:extLst>
-                        <a:ext uri="{28A0092B-C50C-407E-A947-70E740481C1C}">
-                          <a14:useLocalDpi xmlns:a14="http://schemas.microsoft.com/office/drawing/2010/main" val="0"/>
-                        </a:ext>
-                      </a:extLst>
-                    </a:blip>
-                    <a:stretch>
-                      <a:fillRect/>
-                    </a:stretch>
-                  </pic:blipFill>
-                  <pic:spPr>
-                    <a:xfrm>
-                      <a:off x="0" y="0"/>
-                      <a:ext cx="3665305" cy="1677925"/>
-                    </a:xfrm>
-                    <a:prstGeom prst="rect">
-                      <a:avLst/>
-                    </a:prstGeom>
-                  </pic:spPr>
-                </pic:pic>
-              </a:graphicData>
-            </a:graphic>
-            <wp14:sizeRelH relativeFrom="margin">
-              <wp14:pctWidth>0</wp14:pctWidth>
-            </wp14:sizeRelH>
-            <wp14:sizeRelV relativeFrom="margin">
-              <wp14:pctHeight>0</wp14:pctHeight>
-            </wp14:sizeRelV>
-          </wp:anchor>
-        </w:drawing>
-      </w:r>
-      <w:r>
         <w:rPr>
           <w:noProof/>
         </w:rPr>
         <mc:AlternateContent>
           <mc:Choice Requires="wps">
             <w:drawing>
-              <wp:anchor distT="45720" distB="45720" distL="114300" distR="114300" simplePos="0" relativeHeight="251680768" behindDoc="0" locked="0" layoutInCell="1" allowOverlap="1" wp14:anchorId="06ECD60B" wp14:editId="46DC12AD">
+              <wp:anchor distT="45720" distB="45720" distL="114300" distR="114300" simplePos="0" relativeHeight="251680768" behindDoc="0" locked="0" layoutInCell="1" allowOverlap="1" wp14:anchorId="06ECD60B" wp14:editId="18C0273F">
                 <wp:simplePos x="0" y="0"/>
                 <wp:positionH relativeFrom="column">
-                  <wp:posOffset>-474758</wp:posOffset>
+                  <wp:posOffset>-544195</wp:posOffset>
                 </wp:positionH>
                 <wp:positionV relativeFrom="paragraph">
-                  <wp:posOffset>1168208</wp:posOffset>
+                  <wp:posOffset>670560</wp:posOffset>
                 </wp:positionV>
                 <wp:extent cx="2205990" cy="637540"/>
                 <wp:effectExtent l="0" t="0" r="0" b="0"/>
@@ -4400,7 +4469,7 @@
           </mc:Choice>
           <mc:Fallback>
             <w:pict>
-              <v:shape w14:anchorId="06ECD60B" id="_x0000_s1031" type="#_x0000_t202" style="position:absolute;margin-left:-37.4pt;margin-top:92pt;width:173.7pt;height:50.2pt;z-index:251680768;visibility:visible;mso-wrap-style:square;mso-width-percent:0;mso-height-percent:0;mso-wrap-distance-left:9pt;mso-wrap-distance-top:3.6pt;mso-wrap-distance-right:9pt;mso-wrap-distance-bottom:3.6pt;mso-position-horizontal:absolute;mso-position-horizontal-relative:text;mso-position-vertical:absolute;mso-position-vertical-relative:text;mso-width-percent:0;mso-height-percent:0;mso-width-relative:margin;mso-height-relative:margin;v-text-anchor:top" o:gfxdata="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" filled="f" stroked="f">
+              <v:shape w14:anchorId="06ECD60B" id="_x0000_s1031" type="#_x0000_t202" style="position:absolute;margin-left:-42.85pt;margin-top:52.8pt;width:173.7pt;height:50.2pt;z-index:251680768;visibility:visible;mso-wrap-style:square;mso-width-percent:0;mso-height-percent:0;mso-wrap-distance-left:9pt;mso-wrap-distance-top:3.6pt;mso-wrap-distance-right:9pt;mso-wrap-distance-bottom:3.6pt;mso-position-horizontal:absolute;mso-position-horizontal-relative:text;mso-position-vertical:absolute;mso-position-vertical-relative:text;mso-width-percent:0;mso-height-percent:0;mso-width-relative:margin;mso-height-relative:margin;v-text-anchor:top" o:gfxdata="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" filled="f" stroked="f">
                 <v:textbox>
                   <w:txbxContent>
                     <w:p>
@@ -4428,71 +4497,14 @@
         </mc:AlternateContent>
       </w:r>
       <w:r>
-        <w:drawing>
-          <wp:anchor distT="0" distB="0" distL="114300" distR="114300" simplePos="0" relativeHeight="251679744" behindDoc="1" locked="0" layoutInCell="1" allowOverlap="1" wp14:anchorId="03C556E9" wp14:editId="44A3D6E0">
-            <wp:simplePos x="0" y="0"/>
-            <wp:positionH relativeFrom="column">
-              <wp:posOffset>-838584</wp:posOffset>
-            </wp:positionH>
-            <wp:positionV relativeFrom="paragraph">
-              <wp:posOffset>-625888</wp:posOffset>
-            </wp:positionV>
-            <wp:extent cx="3413175" cy="1749056"/>
-            <wp:effectExtent l="0" t="0" r="0" b="3810"/>
-            <wp:wrapNone/>
-            <wp:docPr id="14" name="Image 14" descr="Une image contenant texte&#10;&#10;Description générée automatiquement"/>
-            <wp:cNvGraphicFramePr>
-              <a:graphicFrameLocks xmlns:a="http://schemas.openxmlformats.org/drawingml/2006/main" noChangeAspect="1"/>
-            </wp:cNvGraphicFramePr>
-            <a:graphic xmlns:a="http://schemas.openxmlformats.org/drawingml/2006/main">
-              <a:graphicData uri="http://schemas.openxmlformats.org/drawingml/2006/picture">
-                <pic:pic xmlns:pic="http://schemas.openxmlformats.org/drawingml/2006/picture">
-                  <pic:nvPicPr>
-                    <pic:cNvPr id="14" name="Image 14" descr="Une image contenant texte&#10;&#10;Description générée automatiquement"/>
-                    <pic:cNvPicPr/>
-                  </pic:nvPicPr>
-                  <pic:blipFill>
-                    <a:blip r:embed="rId21" cstate="print">
-                      <a:extLst>
-                        <a:ext uri="{28A0092B-C50C-407E-A947-70E740481C1C}">
-                          <a14:useLocalDpi xmlns:a14="http://schemas.microsoft.com/office/drawing/2010/main" val="0"/>
-                        </a:ext>
-                      </a:extLst>
-                    </a:blip>
-                    <a:stretch>
-                      <a:fillRect/>
-                    </a:stretch>
-                  </pic:blipFill>
-                  <pic:spPr>
-                    <a:xfrm>
-                      <a:off x="0" y="0"/>
-                      <a:ext cx="3413175" cy="1749056"/>
-                    </a:xfrm>
-                    <a:prstGeom prst="rect">
-                      <a:avLst/>
-                    </a:prstGeom>
-                  </pic:spPr>
-                </pic:pic>
-              </a:graphicData>
-            </a:graphic>
-            <wp14:sizeRelH relativeFrom="margin">
-              <wp14:pctWidth>0</wp14:pctWidth>
-            </wp14:sizeRelH>
-            <wp14:sizeRelV relativeFrom="margin">
-              <wp14:pctHeight>0</wp14:pctHeight>
-            </wp14:sizeRelV>
-          </wp:anchor>
-        </w:drawing>
-      </w:r>
-    </w:p>
-    <w:p/>
-    <w:p>
-      <w:r>
         <w:br w:type="page"/>
       </w:r>
     </w:p>
     <w:p>
       <w:r>
+        <w:rPr>
+          <w:noProof/>
+        </w:rPr>
         <w:lastRenderedPageBreak/>
         <w:drawing>
           <wp:anchor distT="0" distB="0" distL="114300" distR="114300" simplePos="0" relativeHeight="251687936" behindDoc="1" locked="0" layoutInCell="1" allowOverlap="1" wp14:anchorId="0D4A2711" wp14:editId="76DF13C3">
@@ -4551,6 +4563,9 @@
         </w:drawing>
       </w:r>
       <w:r>
+        <w:rPr>
+          <w:noProof/>
+        </w:rPr>
         <w:drawing>
           <wp:anchor distT="0" distB="0" distL="114300" distR="114300" simplePos="0" relativeHeight="251691008" behindDoc="1" locked="0" layoutInCell="1" allowOverlap="1" wp14:anchorId="7056D276" wp14:editId="144DBD74">
             <wp:simplePos x="0" y="0"/>
@@ -4722,6 +4737,9 @@
         </mc:AlternateContent>
       </w:r>
       <w:r>
+        <w:rPr>
+          <w:noProof/>
+        </w:rPr>
         <w:drawing>
           <wp:anchor distT="0" distB="0" distL="114300" distR="114300" simplePos="0" relativeHeight="251694080" behindDoc="1" locked="0" layoutInCell="1" allowOverlap="1" wp14:anchorId="252C29B8" wp14:editId="7BF84489">
             <wp:simplePos x="0" y="0"/>
@@ -4779,6 +4797,9 @@
         </w:drawing>
       </w:r>
       <w:r>
+        <w:rPr>
+          <w:noProof/>
+        </w:rPr>
         <w:drawing>
           <wp:anchor distT="0" distB="0" distL="114300" distR="114300" simplePos="0" relativeHeight="251693056" behindDoc="1" locked="0" layoutInCell="1" allowOverlap="1" wp14:anchorId="2F384038" wp14:editId="58F094BA">
             <wp:simplePos x="0" y="0"/>
@@ -4943,7 +4964,6 @@
         <w:docPartUnique/>
       </w:docPartObj>
     </w:sdtPr>
-    <w:sdtEndPr/>
     <w:sdtContent>
       <w:p>
         <w:pPr>

</xml_diff>

<commit_message>
J'ai presque rien modifié Nico t'es le boss (livrable réseau final)
</commit_message>
<xml_diff>
--- a/Livrables/Réseau/Livrable pour le XX.docx
+++ b/Livrables/Réseau/Livrable pour le XX.docx
@@ -274,10 +274,1016 @@
       </w:r>
     </w:p>
     <w:p/>
+    <w:sdt>
+      <w:sdtPr>
+        <w:id w:val="2036379516"/>
+        <w:docPartObj>
+          <w:docPartGallery w:val="Table of Contents"/>
+          <w:docPartUnique/>
+        </w:docPartObj>
+      </w:sdtPr>
+      <w:sdtEndPr>
+        <w:rPr>
+          <w:rFonts w:asciiTheme="minorHAnsi" w:eastAsiaTheme="minorHAnsi" w:hAnsiTheme="minorHAnsi" w:cstheme="minorBidi"/>
+          <w:b/>
+          <w:bCs/>
+          <w:color w:val="auto"/>
+          <w:sz w:val="22"/>
+          <w:szCs w:val="22"/>
+          <w:lang w:eastAsia="en-US"/>
+        </w:rPr>
+      </w:sdtEndPr>
+      <w:sdtContent>
+        <w:p>
+          <w:pPr>
+            <w:pStyle w:val="En-ttedetabledesmatires"/>
+          </w:pPr>
+          <w:r>
+            <w:t>Table des matières</w:t>
+          </w:r>
+        </w:p>
+        <w:p>
+          <w:pPr>
+            <w:pStyle w:val="TM1"/>
+            <w:tabs>
+              <w:tab w:val="right" w:leader="dot" w:pos="9062"/>
+            </w:tabs>
+            <w:rPr>
+              <w:noProof/>
+            </w:rPr>
+          </w:pPr>
+          <w:r>
+            <w:fldChar w:fldCharType="begin"/>
+          </w:r>
+          <w:r>
+            <w:instrText xml:space="preserve"> TOC \o "1-3" \h \z \u </w:instrText>
+          </w:r>
+          <w:r>
+            <w:fldChar w:fldCharType="separate"/>
+          </w:r>
+          <w:hyperlink w:anchor="_Toc123941412" w:history="1">
+            <w:r>
+              <w:rPr>
+                <w:rStyle w:val="Lienhypertexte"/>
+                <w:noProof/>
+              </w:rPr>
+              <w:t>1</w:t>
+            </w:r>
+            <w:r>
+              <w:rPr>
+                <w:rStyle w:val="Lienhypertexte"/>
+                <w:noProof/>
+                <w:vertAlign w:val="superscript"/>
+              </w:rPr>
+              <w:t>er</w:t>
+            </w:r>
+            <w:r>
+              <w:rPr>
+                <w:rStyle w:val="Lienhypertexte"/>
+                <w:noProof/>
+              </w:rPr>
+              <w:t xml:space="preserve"> jalon : analyse</w:t>
+            </w:r>
+            <w:r>
+              <w:rPr>
+                <w:noProof/>
+                <w:webHidden/>
+              </w:rPr>
+              <w:tab/>
+            </w:r>
+            <w:r>
+              <w:rPr>
+                <w:noProof/>
+                <w:webHidden/>
+              </w:rPr>
+              <w:fldChar w:fldCharType="begin"/>
+            </w:r>
+            <w:r>
+              <w:rPr>
+                <w:noProof/>
+                <w:webHidden/>
+              </w:rPr>
+              <w:instrText xml:space="preserve"> PAGEREF _Toc123941412 \h </w:instrText>
+            </w:r>
+            <w:r>
+              <w:rPr>
+                <w:noProof/>
+                <w:webHidden/>
+              </w:rPr>
+            </w:r>
+            <w:r>
+              <w:rPr>
+                <w:noProof/>
+                <w:webHidden/>
+              </w:rPr>
+              <w:fldChar w:fldCharType="separate"/>
+            </w:r>
+            <w:r>
+              <w:rPr>
+                <w:noProof/>
+                <w:webHidden/>
+              </w:rPr>
+              <w:t>3</w:t>
+            </w:r>
+            <w:r>
+              <w:rPr>
+                <w:noProof/>
+                <w:webHidden/>
+              </w:rPr>
+              <w:fldChar w:fldCharType="end"/>
+            </w:r>
+          </w:hyperlink>
+        </w:p>
+        <w:p>
+          <w:pPr>
+            <w:pStyle w:val="TM1"/>
+            <w:tabs>
+              <w:tab w:val="right" w:leader="dot" w:pos="9062"/>
+            </w:tabs>
+            <w:rPr>
+              <w:noProof/>
+            </w:rPr>
+          </w:pPr>
+          <w:hyperlink w:anchor="_Toc123941413" w:history="1">
+            <w:r>
+              <w:rPr>
+                <w:rStyle w:val="Lienhypertexte"/>
+                <w:noProof/>
+              </w:rPr>
+              <w:t>2</w:t>
+            </w:r>
+            <w:r>
+              <w:rPr>
+                <w:rStyle w:val="Lienhypertexte"/>
+                <w:noProof/>
+                <w:vertAlign w:val="superscript"/>
+              </w:rPr>
+              <w:t>ème</w:t>
+            </w:r>
+            <w:r>
+              <w:rPr>
+                <w:rStyle w:val="Lienhypertexte"/>
+                <w:noProof/>
+              </w:rPr>
+              <w:t xml:space="preserve"> jalon : création de l’infrastructure réseau</w:t>
+            </w:r>
+            <w:r>
+              <w:rPr>
+                <w:noProof/>
+                <w:webHidden/>
+              </w:rPr>
+              <w:tab/>
+            </w:r>
+            <w:r>
+              <w:rPr>
+                <w:noProof/>
+                <w:webHidden/>
+              </w:rPr>
+              <w:fldChar w:fldCharType="begin"/>
+            </w:r>
+            <w:r>
+              <w:rPr>
+                <w:noProof/>
+                <w:webHidden/>
+              </w:rPr>
+              <w:instrText xml:space="preserve"> PAGEREF _Toc123941413 \h </w:instrText>
+            </w:r>
+            <w:r>
+              <w:rPr>
+                <w:noProof/>
+                <w:webHidden/>
+              </w:rPr>
+            </w:r>
+            <w:r>
+              <w:rPr>
+                <w:noProof/>
+                <w:webHidden/>
+              </w:rPr>
+              <w:fldChar w:fldCharType="separate"/>
+            </w:r>
+            <w:r>
+              <w:rPr>
+                <w:noProof/>
+                <w:webHidden/>
+              </w:rPr>
+              <w:t>5</w:t>
+            </w:r>
+            <w:r>
+              <w:rPr>
+                <w:noProof/>
+                <w:webHidden/>
+              </w:rPr>
+              <w:fldChar w:fldCharType="end"/>
+            </w:r>
+          </w:hyperlink>
+        </w:p>
+        <w:p>
+          <w:pPr>
+            <w:pStyle w:val="TM2"/>
+            <w:tabs>
+              <w:tab w:val="right" w:leader="dot" w:pos="9062"/>
+            </w:tabs>
+            <w:rPr>
+              <w:noProof/>
+            </w:rPr>
+          </w:pPr>
+          <w:hyperlink w:anchor="_Toc123941414" w:history="1">
+            <w:r>
+              <w:rPr>
+                <w:rStyle w:val="Lienhypertexte"/>
+                <w:noProof/>
+              </w:rPr>
+              <w:t>Les clients</w:t>
+            </w:r>
+            <w:r>
+              <w:rPr>
+                <w:noProof/>
+                <w:webHidden/>
+              </w:rPr>
+              <w:tab/>
+            </w:r>
+            <w:r>
+              <w:rPr>
+                <w:noProof/>
+                <w:webHidden/>
+              </w:rPr>
+              <w:fldChar w:fldCharType="begin"/>
+            </w:r>
+            <w:r>
+              <w:rPr>
+                <w:noProof/>
+                <w:webHidden/>
+              </w:rPr>
+              <w:instrText xml:space="preserve"> PAGEREF _Toc123941414 \h </w:instrText>
+            </w:r>
+            <w:r>
+              <w:rPr>
+                <w:noProof/>
+                <w:webHidden/>
+              </w:rPr>
+            </w:r>
+            <w:r>
+              <w:rPr>
+                <w:noProof/>
+                <w:webHidden/>
+              </w:rPr>
+              <w:fldChar w:fldCharType="separate"/>
+            </w:r>
+            <w:r>
+              <w:rPr>
+                <w:noProof/>
+                <w:webHidden/>
+              </w:rPr>
+              <w:t>5</w:t>
+            </w:r>
+            <w:r>
+              <w:rPr>
+                <w:noProof/>
+                <w:webHidden/>
+              </w:rPr>
+              <w:fldChar w:fldCharType="end"/>
+            </w:r>
+          </w:hyperlink>
+        </w:p>
+        <w:p>
+          <w:pPr>
+            <w:pStyle w:val="TM2"/>
+            <w:tabs>
+              <w:tab w:val="right" w:leader="dot" w:pos="9062"/>
+            </w:tabs>
+            <w:rPr>
+              <w:noProof/>
+            </w:rPr>
+          </w:pPr>
+          <w:hyperlink w:anchor="_Toc123941415" w:history="1">
+            <w:r>
+              <w:rPr>
+                <w:rStyle w:val="Lienhypertexte"/>
+                <w:noProof/>
+              </w:rPr>
+              <w:t>Le serveur DHCP</w:t>
+            </w:r>
+            <w:r>
+              <w:rPr>
+                <w:noProof/>
+                <w:webHidden/>
+              </w:rPr>
+              <w:tab/>
+            </w:r>
+            <w:r>
+              <w:rPr>
+                <w:noProof/>
+                <w:webHidden/>
+              </w:rPr>
+              <w:fldChar w:fldCharType="begin"/>
+            </w:r>
+            <w:r>
+              <w:rPr>
+                <w:noProof/>
+                <w:webHidden/>
+              </w:rPr>
+              <w:instrText xml:space="preserve"> PAGEREF _Toc123941415 \h </w:instrText>
+            </w:r>
+            <w:r>
+              <w:rPr>
+                <w:noProof/>
+                <w:webHidden/>
+              </w:rPr>
+            </w:r>
+            <w:r>
+              <w:rPr>
+                <w:noProof/>
+                <w:webHidden/>
+              </w:rPr>
+              <w:fldChar w:fldCharType="separate"/>
+            </w:r>
+            <w:r>
+              <w:rPr>
+                <w:noProof/>
+                <w:webHidden/>
+              </w:rPr>
+              <w:t>6</w:t>
+            </w:r>
+            <w:r>
+              <w:rPr>
+                <w:noProof/>
+                <w:webHidden/>
+              </w:rPr>
+              <w:fldChar w:fldCharType="end"/>
+            </w:r>
+          </w:hyperlink>
+        </w:p>
+        <w:p>
+          <w:pPr>
+            <w:pStyle w:val="TM2"/>
+            <w:tabs>
+              <w:tab w:val="right" w:leader="dot" w:pos="9062"/>
+            </w:tabs>
+            <w:rPr>
+              <w:noProof/>
+            </w:rPr>
+          </w:pPr>
+          <w:hyperlink w:anchor="_Toc123941416" w:history="1">
+            <w:r>
+              <w:rPr>
+                <w:rStyle w:val="Lienhypertexte"/>
+                <w:noProof/>
+              </w:rPr>
+              <w:t>Les routeurs</w:t>
+            </w:r>
+            <w:r>
+              <w:rPr>
+                <w:noProof/>
+                <w:webHidden/>
+              </w:rPr>
+              <w:tab/>
+            </w:r>
+            <w:r>
+              <w:rPr>
+                <w:noProof/>
+                <w:webHidden/>
+              </w:rPr>
+              <w:fldChar w:fldCharType="begin"/>
+            </w:r>
+            <w:r>
+              <w:rPr>
+                <w:noProof/>
+                <w:webHidden/>
+              </w:rPr>
+              <w:instrText xml:space="preserve"> PAGEREF _Toc123941416 \h </w:instrText>
+            </w:r>
+            <w:r>
+              <w:rPr>
+                <w:noProof/>
+                <w:webHidden/>
+              </w:rPr>
+            </w:r>
+            <w:r>
+              <w:rPr>
+                <w:noProof/>
+                <w:webHidden/>
+              </w:rPr>
+              <w:fldChar w:fldCharType="separate"/>
+            </w:r>
+            <w:r>
+              <w:rPr>
+                <w:noProof/>
+                <w:webHidden/>
+              </w:rPr>
+              <w:t>7</w:t>
+            </w:r>
+            <w:r>
+              <w:rPr>
+                <w:noProof/>
+                <w:webHidden/>
+              </w:rPr>
+              <w:fldChar w:fldCharType="end"/>
+            </w:r>
+          </w:hyperlink>
+        </w:p>
+        <w:p>
+          <w:pPr>
+            <w:pStyle w:val="TM2"/>
+            <w:tabs>
+              <w:tab w:val="right" w:leader="dot" w:pos="9062"/>
+            </w:tabs>
+            <w:rPr>
+              <w:noProof/>
+            </w:rPr>
+          </w:pPr>
+          <w:hyperlink w:anchor="_Toc123941417" w:history="1">
+            <w:r>
+              <w:rPr>
+                <w:rStyle w:val="Lienhypertexte"/>
+                <w:noProof/>
+              </w:rPr>
+              <w:t>Serveur de Base de Données</w:t>
+            </w:r>
+            <w:r>
+              <w:rPr>
+                <w:noProof/>
+                <w:webHidden/>
+              </w:rPr>
+              <w:tab/>
+            </w:r>
+            <w:r>
+              <w:rPr>
+                <w:noProof/>
+                <w:webHidden/>
+              </w:rPr>
+              <w:fldChar w:fldCharType="begin"/>
+            </w:r>
+            <w:r>
+              <w:rPr>
+                <w:noProof/>
+                <w:webHidden/>
+              </w:rPr>
+              <w:instrText xml:space="preserve"> PAGEREF _Toc123941417 \h </w:instrText>
+            </w:r>
+            <w:r>
+              <w:rPr>
+                <w:noProof/>
+                <w:webHidden/>
+              </w:rPr>
+            </w:r>
+            <w:r>
+              <w:rPr>
+                <w:noProof/>
+                <w:webHidden/>
+              </w:rPr>
+              <w:fldChar w:fldCharType="separate"/>
+            </w:r>
+            <w:r>
+              <w:rPr>
+                <w:noProof/>
+                <w:webHidden/>
+              </w:rPr>
+              <w:t>8</w:t>
+            </w:r>
+            <w:r>
+              <w:rPr>
+                <w:noProof/>
+                <w:webHidden/>
+              </w:rPr>
+              <w:fldChar w:fldCharType="end"/>
+            </w:r>
+          </w:hyperlink>
+        </w:p>
+        <w:p>
+          <w:pPr>
+            <w:pStyle w:val="TM2"/>
+            <w:tabs>
+              <w:tab w:val="right" w:leader="dot" w:pos="9062"/>
+            </w:tabs>
+            <w:rPr>
+              <w:noProof/>
+            </w:rPr>
+          </w:pPr>
+          <w:hyperlink w:anchor="_Toc123941418" w:history="1">
+            <w:r>
+              <w:rPr>
+                <w:rStyle w:val="Lienhypertexte"/>
+                <w:noProof/>
+              </w:rPr>
+              <w:t>Serveur Web</w:t>
+            </w:r>
+            <w:r>
+              <w:rPr>
+                <w:noProof/>
+                <w:webHidden/>
+              </w:rPr>
+              <w:tab/>
+            </w:r>
+            <w:r>
+              <w:rPr>
+                <w:noProof/>
+                <w:webHidden/>
+              </w:rPr>
+              <w:fldChar w:fldCharType="begin"/>
+            </w:r>
+            <w:r>
+              <w:rPr>
+                <w:noProof/>
+                <w:webHidden/>
+              </w:rPr>
+              <w:instrText xml:space="preserve"> PAGEREF _Toc123941418 \h </w:instrText>
+            </w:r>
+            <w:r>
+              <w:rPr>
+                <w:noProof/>
+                <w:webHidden/>
+              </w:rPr>
+            </w:r>
+            <w:r>
+              <w:rPr>
+                <w:noProof/>
+                <w:webHidden/>
+              </w:rPr>
+              <w:fldChar w:fldCharType="separate"/>
+            </w:r>
+            <w:r>
+              <w:rPr>
+                <w:noProof/>
+                <w:webHidden/>
+              </w:rPr>
+              <w:t>8</w:t>
+            </w:r>
+            <w:r>
+              <w:rPr>
+                <w:noProof/>
+                <w:webHidden/>
+              </w:rPr>
+              <w:fldChar w:fldCharType="end"/>
+            </w:r>
+          </w:hyperlink>
+        </w:p>
+        <w:p>
+          <w:pPr>
+            <w:pStyle w:val="TM1"/>
+            <w:tabs>
+              <w:tab w:val="right" w:leader="dot" w:pos="9062"/>
+            </w:tabs>
+            <w:rPr>
+              <w:noProof/>
+            </w:rPr>
+          </w:pPr>
+          <w:hyperlink w:anchor="_Toc123941419" w:history="1">
+            <w:r>
+              <w:rPr>
+                <w:rStyle w:val="Lienhypertexte"/>
+                <w:noProof/>
+              </w:rPr>
+              <w:t>3</w:t>
+            </w:r>
+            <w:r>
+              <w:rPr>
+                <w:rStyle w:val="Lienhypertexte"/>
+                <w:noProof/>
+                <w:vertAlign w:val="superscript"/>
+              </w:rPr>
+              <w:t>ème</w:t>
+            </w:r>
+            <w:r>
+              <w:rPr>
+                <w:rStyle w:val="Lienhypertexte"/>
+                <w:noProof/>
+              </w:rPr>
+              <w:t xml:space="preserve"> jalon : Instalation des Services</w:t>
+            </w:r>
+            <w:r>
+              <w:rPr>
+                <w:noProof/>
+                <w:webHidden/>
+              </w:rPr>
+              <w:tab/>
+            </w:r>
+            <w:r>
+              <w:rPr>
+                <w:noProof/>
+                <w:webHidden/>
+              </w:rPr>
+              <w:fldChar w:fldCharType="begin"/>
+            </w:r>
+            <w:r>
+              <w:rPr>
+                <w:noProof/>
+                <w:webHidden/>
+              </w:rPr>
+              <w:instrText xml:space="preserve"> PAGEREF _Toc123941419 \h </w:instrText>
+            </w:r>
+            <w:r>
+              <w:rPr>
+                <w:noProof/>
+                <w:webHidden/>
+              </w:rPr>
+            </w:r>
+            <w:r>
+              <w:rPr>
+                <w:noProof/>
+                <w:webHidden/>
+              </w:rPr>
+              <w:fldChar w:fldCharType="separate"/>
+            </w:r>
+            <w:r>
+              <w:rPr>
+                <w:noProof/>
+                <w:webHidden/>
+              </w:rPr>
+              <w:t>9</w:t>
+            </w:r>
+            <w:r>
+              <w:rPr>
+                <w:noProof/>
+                <w:webHidden/>
+              </w:rPr>
+              <w:fldChar w:fldCharType="end"/>
+            </w:r>
+          </w:hyperlink>
+        </w:p>
+        <w:p>
+          <w:pPr>
+            <w:pStyle w:val="TM2"/>
+            <w:tabs>
+              <w:tab w:val="right" w:leader="dot" w:pos="9062"/>
+            </w:tabs>
+            <w:rPr>
+              <w:noProof/>
+            </w:rPr>
+          </w:pPr>
+          <w:hyperlink w:anchor="_Toc123941420" w:history="1">
+            <w:r>
+              <w:rPr>
+                <w:rStyle w:val="Lienhypertexte"/>
+                <w:noProof/>
+              </w:rPr>
+              <w:t>Serveur de Base de Données</w:t>
+            </w:r>
+            <w:r>
+              <w:rPr>
+                <w:noProof/>
+                <w:webHidden/>
+              </w:rPr>
+              <w:tab/>
+            </w:r>
+            <w:r>
+              <w:rPr>
+                <w:noProof/>
+                <w:webHidden/>
+              </w:rPr>
+              <w:fldChar w:fldCharType="begin"/>
+            </w:r>
+            <w:r>
+              <w:rPr>
+                <w:noProof/>
+                <w:webHidden/>
+              </w:rPr>
+              <w:instrText xml:space="preserve"> PAGEREF _Toc123941420 \h </w:instrText>
+            </w:r>
+            <w:r>
+              <w:rPr>
+                <w:noProof/>
+                <w:webHidden/>
+              </w:rPr>
+            </w:r>
+            <w:r>
+              <w:rPr>
+                <w:noProof/>
+                <w:webHidden/>
+              </w:rPr>
+              <w:fldChar w:fldCharType="separate"/>
+            </w:r>
+            <w:r>
+              <w:rPr>
+                <w:noProof/>
+                <w:webHidden/>
+              </w:rPr>
+              <w:t>9</w:t>
+            </w:r>
+            <w:r>
+              <w:rPr>
+                <w:noProof/>
+                <w:webHidden/>
+              </w:rPr>
+              <w:fldChar w:fldCharType="end"/>
+            </w:r>
+          </w:hyperlink>
+        </w:p>
+        <w:p>
+          <w:pPr>
+            <w:pStyle w:val="TM2"/>
+            <w:tabs>
+              <w:tab w:val="right" w:leader="dot" w:pos="9062"/>
+            </w:tabs>
+            <w:rPr>
+              <w:noProof/>
+            </w:rPr>
+          </w:pPr>
+          <w:hyperlink w:anchor="_Toc123941421" w:history="1">
+            <w:r>
+              <w:rPr>
+                <w:rStyle w:val="Lienhypertexte"/>
+                <w:noProof/>
+              </w:rPr>
+              <w:t>Serveur Web</w:t>
+            </w:r>
+            <w:r>
+              <w:rPr>
+                <w:noProof/>
+                <w:webHidden/>
+              </w:rPr>
+              <w:tab/>
+            </w:r>
+            <w:r>
+              <w:rPr>
+                <w:noProof/>
+                <w:webHidden/>
+              </w:rPr>
+              <w:fldChar w:fldCharType="begin"/>
+            </w:r>
+            <w:r>
+              <w:rPr>
+                <w:noProof/>
+                <w:webHidden/>
+              </w:rPr>
+              <w:instrText xml:space="preserve"> PAGEREF _Toc123941421 \h </w:instrText>
+            </w:r>
+            <w:r>
+              <w:rPr>
+                <w:noProof/>
+                <w:webHidden/>
+              </w:rPr>
+            </w:r>
+            <w:r>
+              <w:rPr>
+                <w:noProof/>
+                <w:webHidden/>
+              </w:rPr>
+              <w:fldChar w:fldCharType="separate"/>
+            </w:r>
+            <w:r>
+              <w:rPr>
+                <w:noProof/>
+                <w:webHidden/>
+              </w:rPr>
+              <w:t>9</w:t>
+            </w:r>
+            <w:r>
+              <w:rPr>
+                <w:noProof/>
+                <w:webHidden/>
+              </w:rPr>
+              <w:fldChar w:fldCharType="end"/>
+            </w:r>
+          </w:hyperlink>
+        </w:p>
+        <w:p>
+          <w:pPr>
+            <w:pStyle w:val="TM1"/>
+            <w:tabs>
+              <w:tab w:val="right" w:leader="dot" w:pos="9062"/>
+            </w:tabs>
+            <w:rPr>
+              <w:noProof/>
+            </w:rPr>
+          </w:pPr>
+          <w:hyperlink w:anchor="_Toc123941422" w:history="1">
+            <w:r>
+              <w:rPr>
+                <w:rStyle w:val="Lienhypertexte"/>
+                <w:noProof/>
+              </w:rPr>
+              <w:t>4</w:t>
+            </w:r>
+            <w:r>
+              <w:rPr>
+                <w:rStyle w:val="Lienhypertexte"/>
+                <w:noProof/>
+                <w:vertAlign w:val="superscript"/>
+              </w:rPr>
+              <w:t>ème</w:t>
+            </w:r>
+            <w:r>
+              <w:rPr>
+                <w:rStyle w:val="Lienhypertexte"/>
+                <w:noProof/>
+              </w:rPr>
+              <w:t xml:space="preserve"> jalon : Proof of concept</w:t>
+            </w:r>
+            <w:r>
+              <w:rPr>
+                <w:noProof/>
+                <w:webHidden/>
+              </w:rPr>
+              <w:tab/>
+            </w:r>
+            <w:r>
+              <w:rPr>
+                <w:noProof/>
+                <w:webHidden/>
+              </w:rPr>
+              <w:fldChar w:fldCharType="begin"/>
+            </w:r>
+            <w:r>
+              <w:rPr>
+                <w:noProof/>
+                <w:webHidden/>
+              </w:rPr>
+              <w:instrText xml:space="preserve"> PAGEREF _Toc123941422 \h </w:instrText>
+            </w:r>
+            <w:r>
+              <w:rPr>
+                <w:noProof/>
+                <w:webHidden/>
+              </w:rPr>
+            </w:r>
+            <w:r>
+              <w:rPr>
+                <w:noProof/>
+                <w:webHidden/>
+              </w:rPr>
+              <w:fldChar w:fldCharType="separate"/>
+            </w:r>
+            <w:r>
+              <w:rPr>
+                <w:noProof/>
+                <w:webHidden/>
+              </w:rPr>
+              <w:t>11</w:t>
+            </w:r>
+            <w:r>
+              <w:rPr>
+                <w:noProof/>
+                <w:webHidden/>
+              </w:rPr>
+              <w:fldChar w:fldCharType="end"/>
+            </w:r>
+          </w:hyperlink>
+        </w:p>
+        <w:p>
+          <w:pPr>
+            <w:pStyle w:val="TM2"/>
+            <w:tabs>
+              <w:tab w:val="right" w:leader="dot" w:pos="9062"/>
+            </w:tabs>
+            <w:rPr>
+              <w:noProof/>
+            </w:rPr>
+          </w:pPr>
+          <w:hyperlink w:anchor="_Toc123941423" w:history="1">
+            <w:r>
+              <w:rPr>
+                <w:rStyle w:val="Lienhypertexte"/>
+                <w:noProof/>
+              </w:rPr>
+              <w:t>Serveur de Base de Données</w:t>
+            </w:r>
+            <w:r>
+              <w:rPr>
+                <w:noProof/>
+                <w:webHidden/>
+              </w:rPr>
+              <w:tab/>
+            </w:r>
+            <w:r>
+              <w:rPr>
+                <w:noProof/>
+                <w:webHidden/>
+              </w:rPr>
+              <w:fldChar w:fldCharType="begin"/>
+            </w:r>
+            <w:r>
+              <w:rPr>
+                <w:noProof/>
+                <w:webHidden/>
+              </w:rPr>
+              <w:instrText xml:space="preserve"> PAGEREF _Toc123941423 \h </w:instrText>
+            </w:r>
+            <w:r>
+              <w:rPr>
+                <w:noProof/>
+                <w:webHidden/>
+              </w:rPr>
+            </w:r>
+            <w:r>
+              <w:rPr>
+                <w:noProof/>
+                <w:webHidden/>
+              </w:rPr>
+              <w:fldChar w:fldCharType="separate"/>
+            </w:r>
+            <w:r>
+              <w:rPr>
+                <w:noProof/>
+                <w:webHidden/>
+              </w:rPr>
+              <w:t>11</w:t>
+            </w:r>
+            <w:r>
+              <w:rPr>
+                <w:noProof/>
+                <w:webHidden/>
+              </w:rPr>
+              <w:fldChar w:fldCharType="end"/>
+            </w:r>
+          </w:hyperlink>
+        </w:p>
+        <w:p>
+          <w:pPr>
+            <w:pStyle w:val="TM2"/>
+            <w:tabs>
+              <w:tab w:val="right" w:leader="dot" w:pos="9062"/>
+            </w:tabs>
+            <w:rPr>
+              <w:noProof/>
+            </w:rPr>
+          </w:pPr>
+          <w:hyperlink w:anchor="_Toc123941424" w:history="1">
+            <w:r>
+              <w:rPr>
+                <w:rStyle w:val="Lienhypertexte"/>
+                <w:noProof/>
+              </w:rPr>
+              <w:t>Serveur WEB</w:t>
+            </w:r>
+            <w:r>
+              <w:rPr>
+                <w:noProof/>
+                <w:webHidden/>
+              </w:rPr>
+              <w:tab/>
+            </w:r>
+            <w:r>
+              <w:rPr>
+                <w:noProof/>
+                <w:webHidden/>
+              </w:rPr>
+              <w:fldChar w:fldCharType="begin"/>
+            </w:r>
+            <w:r>
+              <w:rPr>
+                <w:noProof/>
+                <w:webHidden/>
+              </w:rPr>
+              <w:instrText xml:space="preserve"> PAGEREF _Toc123941424 \h </w:instrText>
+            </w:r>
+            <w:r>
+              <w:rPr>
+                <w:noProof/>
+                <w:webHidden/>
+              </w:rPr>
+            </w:r>
+            <w:r>
+              <w:rPr>
+                <w:noProof/>
+                <w:webHidden/>
+              </w:rPr>
+              <w:fldChar w:fldCharType="separate"/>
+            </w:r>
+            <w:r>
+              <w:rPr>
+                <w:noProof/>
+                <w:webHidden/>
+              </w:rPr>
+              <w:t>11</w:t>
+            </w:r>
+            <w:r>
+              <w:rPr>
+                <w:noProof/>
+                <w:webHidden/>
+              </w:rPr>
+              <w:fldChar w:fldCharType="end"/>
+            </w:r>
+          </w:hyperlink>
+        </w:p>
+        <w:p>
+          <w:r>
+            <w:rPr>
+              <w:b/>
+              <w:bCs/>
+            </w:rPr>
+            <w:fldChar w:fldCharType="end"/>
+          </w:r>
+        </w:p>
+      </w:sdtContent>
+    </w:sdt>
+    <w:p>
+      <w:pPr>
+        <w:rPr>
+          <w:rFonts w:asciiTheme="majorHAnsi" w:eastAsiaTheme="majorEastAsia" w:hAnsiTheme="majorHAnsi" w:cstheme="majorBidi"/>
+          <w:color w:val="2F5496" w:themeColor="accent1" w:themeShade="BF"/>
+          <w:sz w:val="32"/>
+          <w:szCs w:val="32"/>
+        </w:rPr>
+      </w:pPr>
+      <w:r>
+        <w:br w:type="page"/>
+      </w:r>
+    </w:p>
     <w:p>
       <w:pPr>
         <w:pStyle w:val="Titre1"/>
       </w:pPr>
+      <w:bookmarkStart w:id="0" w:name="_Toc123941412"/>
       <w:r>
         <w:lastRenderedPageBreak/>
         <w:t>1</w:t>
@@ -291,6 +1297,7 @@
       <w:r>
         <w:t xml:space="preserve"> jalon : analyse</w:t>
       </w:r>
+      <w:bookmarkEnd w:id="0"/>
     </w:p>
     <w:p/>
     <w:p>
@@ -650,6 +1657,7 @@
           <w:noProof/>
         </w:rPr>
       </w:pPr>
+      <w:bookmarkStart w:id="1" w:name="_Toc123941413"/>
       <w:r>
         <w:rPr>
           <w:noProof/>
@@ -670,18 +1678,21 @@
         </w:rPr>
         <w:t xml:space="preserve"> jalon : création de l’infrastructure réseau</w:t>
       </w:r>
+      <w:bookmarkEnd w:id="1"/>
     </w:p>
     <w:p/>
     <w:p>
       <w:pPr>
         <w:pStyle w:val="Titre2"/>
       </w:pPr>
+      <w:bookmarkStart w:id="2" w:name="_Toc123941414"/>
       <w:r>
         <w:t>Les c</w:t>
       </w:r>
       <w:r>
         <w:t>lients</w:t>
       </w:r>
+      <w:bookmarkEnd w:id="2"/>
     </w:p>
     <w:p>
       <w:r>
@@ -760,10 +1771,12 @@
       <w:pPr>
         <w:pStyle w:val="Titre2"/>
       </w:pPr>
+      <w:bookmarkStart w:id="3" w:name="_Toc123941415"/>
       <w:r>
         <w:lastRenderedPageBreak/>
         <w:t>Le serveur DHCP</w:t>
       </w:r>
+      <w:bookmarkEnd w:id="3"/>
     </w:p>
     <w:p>
       <w:r>
@@ -935,10 +1948,12 @@
       <w:pPr>
         <w:pStyle w:val="Titre2"/>
       </w:pPr>
+      <w:bookmarkStart w:id="4" w:name="_Toc123941416"/>
       <w:r>
         <w:lastRenderedPageBreak/>
         <w:t>Les routeurs</w:t>
       </w:r>
+      <w:bookmarkEnd w:id="4"/>
     </w:p>
     <w:p>
       <w:r>
@@ -1095,10 +2110,12 @@
       <w:pPr>
         <w:pStyle w:val="Titre2"/>
       </w:pPr>
+      <w:bookmarkStart w:id="5" w:name="_Toc123941417"/>
       <w:r>
         <w:lastRenderedPageBreak/>
         <w:t>Serveur de Base de Données</w:t>
       </w:r>
+      <w:bookmarkEnd w:id="5"/>
     </w:p>
     <w:p>
       <w:r>
@@ -1177,9 +2194,11 @@
       <w:pPr>
         <w:pStyle w:val="Titre2"/>
       </w:pPr>
+      <w:bookmarkStart w:id="6" w:name="_Toc123941418"/>
       <w:r>
         <w:t>Serveur Web</w:t>
       </w:r>
+      <w:bookmarkEnd w:id="6"/>
     </w:p>
     <w:p>
       <w:pPr>
@@ -1272,6 +2291,7 @@
           <w:noProof/>
         </w:rPr>
       </w:pPr>
+      <w:bookmarkStart w:id="7" w:name="_Toc123941419"/>
       <w:r>
         <w:rPr>
           <w:noProof/>
@@ -1292,14 +2312,20 @@
         </w:rPr>
         <w:t xml:space="preserve"> jalon : Instalation des Services</w:t>
       </w:r>
+      <w:bookmarkEnd w:id="7"/>
     </w:p>
     <w:p/>
     <w:p>
       <w:pPr>
         <w:pStyle w:val="Titre2"/>
       </w:pPr>
-      <w:r>
-        <w:t>Serveur de Base de Données </w:t>
+      <w:bookmarkStart w:id="8" w:name="_Toc123941420"/>
+      <w:r>
+        <w:t>Serveur de Base de Données</w:t>
+      </w:r>
+      <w:bookmarkEnd w:id="8"/>
+      <w:r>
+        <w:t> </w:t>
       </w:r>
     </w:p>
     <w:p>
@@ -1999,9 +3025,11 @@
       <w:pPr>
         <w:pStyle w:val="Titre2"/>
       </w:pPr>
+      <w:bookmarkStart w:id="9" w:name="_Toc123941421"/>
       <w:r>
         <w:t>Serveur Web</w:t>
       </w:r>
+      <w:bookmarkEnd w:id="9"/>
     </w:p>
     <w:p>
       <w:pPr>
@@ -3065,7 +4093,7 @@
           <w:color w:val="D4D4D4"/>
           <w:sz w:val="16"/>
           <w:szCs w:val="16"/>
-          <w:lang w:eastAsia="fr-FR"/>
+          <w:lang w:val="en-GB" w:eastAsia="fr-FR"/>
         </w:rPr>
       </w:pPr>
       <w:r>
@@ -3074,7 +4102,7 @@
           <w:color w:val="D4D4D4"/>
           <w:sz w:val="16"/>
           <w:szCs w:val="16"/>
-          <w:lang w:eastAsia="fr-FR"/>
+          <w:lang w:val="en-GB" w:eastAsia="fr-FR"/>
         </w:rPr>
         <w:t>}</w:t>
       </w:r>
@@ -3088,7 +4116,7 @@
           <w:color w:val="D4D4D4"/>
           <w:sz w:val="16"/>
           <w:szCs w:val="16"/>
-          <w:lang w:eastAsia="fr-FR"/>
+          <w:lang w:val="en-GB" w:eastAsia="fr-FR"/>
         </w:rPr>
       </w:pPr>
     </w:p>
@@ -3265,12 +4293,13 @@
           <w:noProof/>
         </w:rPr>
       </w:pPr>
+      <w:bookmarkStart w:id="10" w:name="_Toc123941422"/>
       <w:r>
         <w:rPr>
           <w:noProof/>
         </w:rPr>
         <w:lastRenderedPageBreak/>
-        <w:t>3</w:t>
+        <w:t>4</w:t>
       </w:r>
       <w:r>
         <w:rPr>
@@ -3285,11 +4314,18 @@
         </w:rPr>
         <w:t xml:space="preserve"> jalon : Proof of concept</w:t>
       </w:r>
-    </w:p>
-    <w:p/>
-    <w:p>
-      <w:r>
-        <w:t>Dans ce Jalon nous d</w:t>
+      <w:bookmarkEnd w:id="10"/>
+    </w:p>
+    <w:p/>
+    <w:p>
+      <w:r>
+        <w:t xml:space="preserve">Dans ce </w:t>
+      </w:r>
+      <w:r>
+        <w:t>j</w:t>
+      </w:r>
+      <w:r>
+        <w:t>alon nous d</w:t>
       </w:r>
       <w:r>
         <w:t>evons mettre en place un POC (Proof Of Concept) qui montre que nos différentes infrastructures fonctionnent et distribuent bien un service de serveur Web et de Base de données.</w:t>
@@ -3300,9 +4336,11 @@
       <w:pPr>
         <w:pStyle w:val="Titre2"/>
       </w:pPr>
+      <w:bookmarkStart w:id="11" w:name="_Toc123941423"/>
       <w:r>
         <w:t>Serveur de Base de Données</w:t>
       </w:r>
+      <w:bookmarkEnd w:id="11"/>
     </w:p>
     <w:p>
       <w:pPr>
@@ -3417,9 +4455,11 @@
       <w:pPr>
         <w:pStyle w:val="Titre2"/>
       </w:pPr>
+      <w:bookmarkStart w:id="12" w:name="_Toc123941424"/>
       <w:r>
         <w:t>Serveur WEB</w:t>
       </w:r>
+      <w:bookmarkEnd w:id="12"/>
     </w:p>
     <w:p>
       <w:r>
@@ -3677,7 +4717,7 @@
                 <v:stroke joinstyle="miter"/>
                 <v:path gradientshapeok="t" o:connecttype="rect"/>
               </v:shapetype>
-              <v:shape id="Zone de texte 2" o:spid="_x0000_s1026" type="#_x0000_t202" style="position:absolute;margin-left:0;margin-top:-17.4pt;width:316.05pt;height:157.9pt;z-index:251661312;visibility:visible;mso-wrap-style:square;mso-width-percent:0;mso-height-percent:0;mso-wrap-distance-left:9pt;mso-wrap-distance-top:3.6pt;mso-wrap-distance-right:9pt;mso-wrap-distance-bottom:3.6pt;mso-position-horizontal:center;mso-position-horizontal-relative:margin;mso-position-vertical:absolute;mso-position-vertical-relative:text;mso-width-percent:0;mso-height-percent:0;mso-width-relative:margin;mso-height-relative:margin;v-text-anchor:top" o:gfxdata="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" filled="f" stroked="f">
+              <v:shape id="Zone de texte 2" o:spid="_x0000_s1026" type="#_x0000_t202" style="position:absolute;margin-left:0;margin-top:-17.4pt;width:316.05pt;height:157.9pt;z-index:251661312;visibility:visible;mso-wrap-style:square;mso-width-percent:0;mso-height-percent:0;mso-wrap-distance-left:9pt;mso-wrap-distance-top:3.6pt;mso-wrap-distance-right:9pt;mso-wrap-distance-bottom:3.6pt;mso-position-horizontal:center;mso-position-horizontal-relative:margin;mso-position-vertical:absolute;mso-position-vertical-relative:text;mso-width-percent:0;mso-height-percent:0;mso-width-relative:margin;mso-height-relative:margin;v-text-anchor:top" o:gfxdata="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" filled="f" stroked="f">
                 <v:textbox>
                   <w:txbxContent>
                     <w:p>
@@ -3978,11 +5018,9 @@
                             <w:r>
                               <w:t xml:space="preserve">La recherche fonctionne même avec </w:t>
                             </w:r>
-                            <w:proofErr w:type="gramStart"/>
                             <w:r>
-                              <w:t>des partie</w:t>
+                              <w:t>des parties</w:t>
                             </w:r>
-                            <w:proofErr w:type="gramEnd"/>
                             <w:r>
                               <w:t xml:space="preserve"> de </w:t>
                             </w:r>
@@ -3995,7 +5033,10 @@
                             </w:r>
                             <w:proofErr w:type="spellEnd"/>
                             <w:r>
-                              <w:t> » dans leurs nom</w:t>
+                              <w:t xml:space="preserve"> » dans </w:t>
+                            </w:r>
+                            <w:r>
+                              <w:t>leur nom</w:t>
                             </w:r>
                           </w:p>
                           <w:p>
@@ -4029,7 +5070,7 @@
           </mc:Choice>
           <mc:Fallback>
             <w:pict>
-              <v:shape w14:anchorId="61E9ACAF" id="_x0000_s1027" type="#_x0000_t202" style="position:absolute;margin-left:34.4pt;margin-top:101.15pt;width:340.1pt;height:191.65pt;z-index:251663360;visibility:visible;mso-wrap-style:square;mso-width-percent:0;mso-height-percent:0;mso-wrap-distance-left:9pt;mso-wrap-distance-top:3.6pt;mso-wrap-distance-right:9pt;mso-wrap-distance-bottom:3.6pt;mso-position-horizontal:absolute;mso-position-horizontal-relative:text;mso-position-vertical:absolute;mso-position-vertical-relative:text;mso-width-percent:0;mso-height-percent:0;mso-width-relative:margin;mso-height-relative:margin;v-text-anchor:top" o:gfxdata="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" filled="f" stroked="f">
+              <v:shape w14:anchorId="61E9ACAF" id="_x0000_s1027" type="#_x0000_t202" style="position:absolute;margin-left:34.4pt;margin-top:101.15pt;width:340.1pt;height:191.65pt;z-index:251663360;visibility:visible;mso-wrap-style:square;mso-width-percent:0;mso-height-percent:0;mso-wrap-distance-left:9pt;mso-wrap-distance-top:3.6pt;mso-wrap-distance-right:9pt;mso-wrap-distance-bottom:3.6pt;mso-position-horizontal:absolute;mso-position-horizontal-relative:text;mso-position-vertical:absolute;mso-position-vertical-relative:text;mso-width-percent:0;mso-height-percent:0;mso-width-relative:margin;mso-height-relative:margin;v-text-anchor:top" o:gfxdata="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" filled="f" stroked="f">
                 <v:textbox>
                   <w:txbxContent>
                     <w:p>
@@ -4127,11 +5168,9 @@
                       <w:r>
                         <w:t xml:space="preserve">La recherche fonctionne même avec </w:t>
                       </w:r>
-                      <w:proofErr w:type="gramStart"/>
                       <w:r>
-                        <w:t>des partie</w:t>
+                        <w:t>des parties</w:t>
                       </w:r>
-                      <w:proofErr w:type="gramEnd"/>
                       <w:r>
                         <w:t xml:space="preserve"> de </w:t>
                       </w:r>
@@ -4144,7 +5183,10 @@
                       </w:r>
                       <w:proofErr w:type="spellEnd"/>
                       <w:r>
-                        <w:t> » dans leurs nom</w:t>
+                        <w:t xml:space="preserve"> » dans </w:t>
+                      </w:r>
+                      <w:r>
+                        <w:t>leur nom</w:t>
                       </w:r>
                     </w:p>
                     <w:p>
@@ -4441,7 +5483,7 @@
           </mc:Choice>
           <mc:Fallback>
             <w:pict>
-              <v:shape w14:anchorId="1BC6B758" id="_x0000_s1028" type="#_x0000_t202" style="position:absolute;margin-left:53.75pt;margin-top:487.5pt;width:342.55pt;height:175.25pt;z-index:251682816;visibility:visible;mso-wrap-style:square;mso-width-percent:0;mso-height-percent:0;mso-wrap-distance-left:9pt;mso-wrap-distance-top:3.6pt;mso-wrap-distance-right:9pt;mso-wrap-distance-bottom:3.6pt;mso-position-horizontal:absolute;mso-position-horizontal-relative:margin;mso-position-vertical:absolute;mso-position-vertical-relative:text;mso-width-percent:0;mso-height-percent:0;mso-width-relative:margin;mso-height-relative:margin;v-text-anchor:top" o:gfxdata="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" filled="f" stroked="f">
+              <v:shape w14:anchorId="1BC6B758" id="_x0000_s1028" type="#_x0000_t202" style="position:absolute;margin-left:53.75pt;margin-top:487.5pt;width:342.55pt;height:175.25pt;z-index:251682816;visibility:visible;mso-wrap-style:square;mso-width-percent:0;mso-height-percent:0;mso-wrap-distance-left:9pt;mso-wrap-distance-top:3.6pt;mso-wrap-distance-right:9pt;mso-wrap-distance-bottom:3.6pt;mso-position-horizontal:absolute;mso-position-horizontal-relative:margin;mso-position-vertical:absolute;mso-position-vertical-relative:text;mso-width-percent:0;mso-height-percent:0;mso-width-relative:margin;mso-height-relative:margin;v-text-anchor:top" o:gfxdata="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" filled="f" stroked="f">
                 <v:textbox>
                   <w:txbxContent>
                     <w:p>
@@ -4741,7 +5783,7 @@
           </mc:Choice>
           <mc:Fallback>
             <w:pict>
-              <v:shape w14:anchorId="4876C001" id="_x0000_s1029" type="#_x0000_t202" style="position:absolute;margin-left:31.9pt;margin-top:292pt;width:383.3pt;height:317.75pt;z-index:251686912;visibility:visible;mso-wrap-style:square;mso-width-percent:0;mso-height-percent:0;mso-wrap-distance-left:9pt;mso-wrap-distance-top:3.6pt;mso-wrap-distance-right:9pt;mso-wrap-distance-bottom:3.6pt;mso-position-horizontal:absolute;mso-position-horizontal-relative:text;mso-position-vertical:absolute;mso-position-vertical-relative:text;mso-width-percent:0;mso-height-percent:0;mso-width-relative:margin;mso-height-relative:margin;v-text-anchor:top" o:gfxdata="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" filled="f" stroked="f">
+              <v:shape w14:anchorId="4876C001" id="_x0000_s1029" type="#_x0000_t202" style="position:absolute;margin-left:31.9pt;margin-top:292pt;width:383.3pt;height:317.75pt;z-index:251686912;visibility:visible;mso-wrap-style:square;mso-width-percent:0;mso-height-percent:0;mso-wrap-distance-left:9pt;mso-wrap-distance-top:3.6pt;mso-wrap-distance-right:9pt;mso-wrap-distance-bottom:3.6pt;mso-position-horizontal:absolute;mso-position-horizontal-relative:text;mso-position-vertical:absolute;mso-position-vertical-relative:text;mso-width-percent:0;mso-height-percent:0;mso-width-relative:margin;mso-height-relative:margin;v-text-anchor:top" o:gfxdata="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" filled="f" stroked="f">
                 <v:textbox>
                   <w:txbxContent>
                     <w:p>
@@ -5013,7 +6055,7 @@
           </mc:Choice>
           <mc:Fallback>
             <w:pict>
-              <v:shape w14:anchorId="5C1CEF7E" id="_x0000_s1030" type="#_x0000_t202" style="position:absolute;margin-left:56.25pt;margin-top:22.45pt;width:342.55pt;height:84.9pt;z-index:251698176;visibility:visible;mso-wrap-style:square;mso-width-percent:0;mso-height-percent:0;mso-wrap-distance-left:9pt;mso-wrap-distance-top:3.6pt;mso-wrap-distance-right:9pt;mso-wrap-distance-bottom:3.6pt;mso-position-horizontal:absolute;mso-position-horizontal-relative:margin;mso-position-vertical:absolute;mso-position-vertical-relative:text;mso-width-percent:0;mso-height-percent:0;mso-width-relative:margin;mso-height-relative:margin;v-text-anchor:top" o:gfxdata="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" filled="f" stroked="f">
+              <v:shape w14:anchorId="5C1CEF7E" id="_x0000_s1030" type="#_x0000_t202" style="position:absolute;margin-left:56.25pt;margin-top:22.45pt;width:342.55pt;height:84.9pt;z-index:251698176;visibility:visible;mso-wrap-style:square;mso-width-percent:0;mso-height-percent:0;mso-wrap-distance-left:9pt;mso-wrap-distance-top:3.6pt;mso-wrap-distance-right:9pt;mso-wrap-distance-bottom:3.6pt;mso-position-horizontal:absolute;mso-position-horizontal-relative:margin;mso-position-vertical:absolute;mso-position-vertical-relative:text;mso-width-percent:0;mso-height-percent:0;mso-width-relative:margin;mso-height-relative:margin;v-text-anchor:top" o:gfxdata="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" filled="f" stroked="f">
                 <v:textbox>
                   <w:txbxContent>
                     <w:p>
@@ -5666,7 +6708,7 @@
           </mc:Choice>
           <mc:Fallback>
             <w:pict>
-              <v:shape w14:anchorId="1CE9EFEC" id="_x0000_s1032" type="#_x0000_t202" style="position:absolute;margin-left:0;margin-top:19.5pt;width:342.55pt;height:155.9pt;z-index:251702272;visibility:visible;mso-wrap-style:square;mso-width-percent:0;mso-height-percent:0;mso-wrap-distance-left:9pt;mso-wrap-distance-top:3.6pt;mso-wrap-distance-right:9pt;mso-wrap-distance-bottom:3.6pt;mso-position-horizontal:center;mso-position-horizontal-relative:margin;mso-position-vertical:absolute;mso-position-vertical-relative:text;mso-width-percent:0;mso-height-percent:0;mso-width-relative:margin;mso-height-relative:margin;v-text-anchor:top" o:gfxdata="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" filled="f" stroked="f">
+              <v:shape w14:anchorId="1CE9EFEC" id="_x0000_s1032" type="#_x0000_t202" style="position:absolute;margin-left:0;margin-top:19.5pt;width:342.55pt;height:155.9pt;z-index:251702272;visibility:visible;mso-wrap-style:square;mso-width-percent:0;mso-height-percent:0;mso-wrap-distance-left:9pt;mso-wrap-distance-top:3.6pt;mso-wrap-distance-right:9pt;mso-wrap-distance-bottom:3.6pt;mso-position-horizontal:center;mso-position-horizontal-relative:margin;mso-position-vertical:absolute;mso-position-vertical-relative:text;mso-width-percent:0;mso-height-percent:0;mso-width-relative:margin;mso-height-relative:margin;v-text-anchor:top" o:gfxdata="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" filled="f" stroked="f">
                 <v:textbox>
                   <w:txbxContent>
                     <w:p>
@@ -5901,16 +6943,7 @@
                                 <w:i/>
                                 <w:iCs/>
                               </w:rPr>
-                              <w:t xml:space="preserve">La page de recherche par </w:t>
-                            </w:r>
-                            <w:r>
-                              <w:rPr>
-                                <w:b/>
-                                <w:bCs/>
-                                <w:i/>
-                                <w:iCs/>
-                              </w:rPr>
-                              <w:t>playlists</w:t>
+                              <w:t>La page de recherche par playlists</w:t>
                             </w:r>
                           </w:p>
                           <w:p>
@@ -5926,13 +6959,7 @@
                             </w:pPr>
                             <w:r>
                               <w:tab/>
-                              <w:t xml:space="preserve">Le fichier comporte </w:t>
-                            </w:r>
-                            <w:r>
-                              <w:t xml:space="preserve">aussi </w:t>
-                            </w:r>
-                            <w:r>
-                              <w:t xml:space="preserve">deux affichages: </w:t>
+                              <w:t xml:space="preserve">Le fichier comporte aussi deux affichages: </w:t>
                             </w:r>
                           </w:p>
                           <w:p>
@@ -6028,7 +7055,7 @@
           </mc:Choice>
           <mc:Fallback>
             <w:pict>
-              <v:shape w14:anchorId="5C70FEF8" id="_x0000_s1033" type="#_x0000_t202" style="position:absolute;margin-left:36.9pt;margin-top:465.75pt;width:342.55pt;height:209.5pt;z-index:251704320;visibility:visible;mso-wrap-style:square;mso-width-percent:0;mso-height-percent:0;mso-wrap-distance-left:9pt;mso-wrap-distance-top:3.6pt;mso-wrap-distance-right:9pt;mso-wrap-distance-bottom:3.6pt;mso-position-horizontal:absolute;mso-position-horizontal-relative:margin;mso-position-vertical:absolute;mso-position-vertical-relative:text;mso-width-percent:0;mso-height-percent:0;mso-width-relative:margin;mso-height-relative:margin;v-text-anchor:top" o:gfxdata="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" filled="f" stroked="f">
+              <v:shape w14:anchorId="5C70FEF8" id="_x0000_s1033" type="#_x0000_t202" style="position:absolute;margin-left:36.9pt;margin-top:465.75pt;width:342.55pt;height:209.5pt;z-index:251704320;visibility:visible;mso-wrap-style:square;mso-width-percent:0;mso-height-percent:0;mso-wrap-distance-left:9pt;mso-wrap-distance-top:3.6pt;mso-wrap-distance-right:9pt;mso-wrap-distance-bottom:3.6pt;mso-position-horizontal:absolute;mso-position-horizontal-relative:margin;mso-position-vertical:absolute;mso-position-vertical-relative:text;mso-width-percent:0;mso-height-percent:0;mso-width-relative:margin;mso-height-relative:margin;v-text-anchor:top" o:gfxdata="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" filled="f" stroked="f">
                 <v:textbox>
                   <w:txbxContent>
                     <w:p>
@@ -6050,16 +7077,7 @@
                           <w:i/>
                           <w:iCs/>
                         </w:rPr>
-                        <w:t xml:space="preserve">La page de recherche par </w:t>
-                      </w:r>
-                      <w:r>
-                        <w:rPr>
-                          <w:b/>
-                          <w:bCs/>
-                          <w:i/>
-                          <w:iCs/>
-                        </w:rPr>
-                        <w:t>playlists</w:t>
+                        <w:t>La page de recherche par playlists</w:t>
                       </w:r>
                     </w:p>
                     <w:p>
@@ -6075,13 +7093,7 @@
                       </w:pPr>
                       <w:r>
                         <w:tab/>
-                        <w:t xml:space="preserve">Le fichier comporte </w:t>
-                      </w:r>
-                      <w:r>
-                        <w:t xml:space="preserve">aussi </w:t>
-                      </w:r>
-                      <w:r>
-                        <w:t xml:space="preserve">deux affichages: </w:t>
+                        <w:t xml:space="preserve">Le fichier comporte aussi deux affichages: </w:t>
                       </w:r>
                     </w:p>
                     <w:p>
@@ -6571,7 +7583,7 @@
           </mc:Choice>
           <mc:Fallback>
             <w:pict>
-              <v:shape w14:anchorId="72B31C65" id="_x0000_s1034" type="#_x0000_t202" style="position:absolute;margin-left:34.9pt;margin-top:30.2pt;width:366.95pt;height:227.4pt;z-index:251706368;visibility:visible;mso-wrap-style:square;mso-width-percent:0;mso-height-percent:0;mso-wrap-distance-left:9pt;mso-wrap-distance-top:3.6pt;mso-wrap-distance-right:9pt;mso-wrap-distance-bottom:3.6pt;mso-position-horizontal:absolute;mso-position-horizontal-relative:margin;mso-position-vertical:absolute;mso-position-vertical-relative:text;mso-width-percent:0;mso-height-percent:0;mso-width-relative:margin;mso-height-relative:margin;v-text-anchor:top" o:gfxdata="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" filled="f" stroked="f">
+              <v:shape w14:anchorId="72B31C65" id="_x0000_s1034" type="#_x0000_t202" style="position:absolute;margin-left:34.9pt;margin-top:30.2pt;width:366.95pt;height:227.4pt;z-index:251706368;visibility:visible;mso-wrap-style:square;mso-width-percent:0;mso-height-percent:0;mso-wrap-distance-left:9pt;mso-wrap-distance-top:3.6pt;mso-wrap-distance-right:9pt;mso-wrap-distance-bottom:3.6pt;mso-position-horizontal:absolute;mso-position-horizontal-relative:margin;mso-position-vertical:absolute;mso-position-vertical-relative:text;mso-width-percent:0;mso-height-percent:0;mso-width-relative:margin;mso-height-relative:margin;v-text-anchor:top" o:gfxdata="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" filled="f" stroked="f">
                 <v:textbox>
                   <w:txbxContent>
                     <w:p>
@@ -6800,7 +7812,7 @@
           </mc:Choice>
           <mc:Fallback>
             <w:pict>
-              <v:shape w14:anchorId="294E5562" id="_x0000_s1035" type="#_x0000_t202" style="position:absolute;margin-left:102.45pt;margin-top:664.4pt;width:273.6pt;height:110.6pt;z-index:-251620352;visibility:visible;mso-wrap-style:square;mso-width-percent:0;mso-height-percent:200;mso-wrap-distance-left:9pt;mso-wrap-distance-top:3.6pt;mso-wrap-distance-right:9pt;mso-wrap-distance-bottom:3.6pt;mso-position-horizontal:absolute;mso-position-horizontal-relative:text;mso-position-vertical:absolute;mso-position-vertical-relative:text;mso-width-percent:0;mso-height-percent:200;mso-width-relative:margin;mso-height-relative:margin;v-text-anchor:top" o:gfxdata="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" filled="f" stroked="f">
+              <v:shape w14:anchorId="294E5562" id="_x0000_s1035" type="#_x0000_t202" style="position:absolute;margin-left:102.45pt;margin-top:664.4pt;width:273.6pt;height:110.6pt;z-index:-251620352;visibility:visible;mso-wrap-style:square;mso-width-percent:0;mso-height-percent:200;mso-wrap-distance-left:9pt;mso-wrap-distance-top:3.6pt;mso-wrap-distance-right:9pt;mso-wrap-distance-bottom:3.6pt;mso-position-horizontal:absolute;mso-position-horizontal-relative:text;mso-position-vertical:absolute;mso-position-vertical-relative:text;mso-width-percent:0;mso-height-percent:200;mso-width-relative:margin;mso-height-relative:margin;v-text-anchor:top" o:gfxdata="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" filled="f" stroked="f">
                 <v:textbox style="mso-fit-shape-to-text:t">
                   <w:txbxContent>
                     <w:p>
@@ -6871,7 +7883,6 @@
         <w:docPartUnique/>
       </w:docPartObj>
     </w:sdtPr>
-    <w:sdtEndPr/>
     <w:sdtContent>
       <w:p>
         <w:pPr>
@@ -8379,6 +9390,57 @@
       <w:lang w:eastAsia="fr-FR"/>
     </w:rPr>
   </w:style>
+  <w:style w:type="paragraph" w:styleId="En-ttedetabledesmatires">
+    <w:name w:val="TOC Heading"/>
+    <w:basedOn w:val="Titre1"/>
+    <w:next w:val="Normal"/>
+    <w:uiPriority w:val="39"/>
+    <w:unhideWhenUsed/>
+    <w:qFormat/>
+    <w:rsid w:val="00797D9A"/>
+    <w:pPr>
+      <w:outlineLvl w:val="9"/>
+    </w:pPr>
+    <w:rPr>
+      <w:lang w:eastAsia="fr-FR"/>
+    </w:rPr>
+  </w:style>
+  <w:style w:type="paragraph" w:styleId="TM1">
+    <w:name w:val="toc 1"/>
+    <w:basedOn w:val="Normal"/>
+    <w:next w:val="Normal"/>
+    <w:autoRedefine/>
+    <w:uiPriority w:val="39"/>
+    <w:unhideWhenUsed/>
+    <w:rsid w:val="00797D9A"/>
+    <w:pPr>
+      <w:spacing w:after="100"/>
+    </w:pPr>
+  </w:style>
+  <w:style w:type="paragraph" w:styleId="TM2">
+    <w:name w:val="toc 2"/>
+    <w:basedOn w:val="Normal"/>
+    <w:next w:val="Normal"/>
+    <w:autoRedefine/>
+    <w:uiPriority w:val="39"/>
+    <w:unhideWhenUsed/>
+    <w:rsid w:val="00797D9A"/>
+    <w:pPr>
+      <w:spacing w:after="100"/>
+      <w:ind w:left="220"/>
+    </w:pPr>
+  </w:style>
+  <w:style w:type="character" w:styleId="Lienhypertexte">
+    <w:name w:val="Hyperlink"/>
+    <w:basedOn w:val="Policepardfaut"/>
+    <w:uiPriority w:val="99"/>
+    <w:unhideWhenUsed/>
+    <w:rsid w:val="00797D9A"/>
+    <w:rPr>
+      <w:color w:val="0563C1" w:themeColor="hyperlink"/>
+      <w:u w:val="single"/>
+    </w:rPr>
+  </w:style>
 </w:styles>
 </file>
 

</xml_diff>